<commit_message>
Sistemata traduzione logica e tabelle
ho inserito la pagina Glossario per far sì che si capiscano le poche cose modificate
</commit_message>
<xml_diff>
--- a/traduzione logica.docx
+++ b/traduzione logica.docx
@@ -1,6 +1,6 @@
 
 <file path=word/document.xml><?xml version="1.0" encoding="utf-8"?>
-<w:document xmlns:wpc="http://schemas.microsoft.com/office/word/2010/wordprocessingCanvas" xmlns:cx="http://schemas.microsoft.com/office/drawing/2014/chartex" xmlns:cx1="http://schemas.microsoft.com/office/drawing/2015/9/8/chartex" xmlns:cx2="http://schemas.microsoft.com/office/drawing/2015/10/21/chartex" xmlns:cx3="http://schemas.microsoft.com/office/drawing/2016/5/9/chartex" xmlns:cx4="http://schemas.microsoft.com/office/drawing/2016/5/10/chartex" xmlns:cx5="http://schemas.microsoft.com/office/drawing/2016/5/11/chartex" xmlns:cx6="http://schemas.microsoft.com/office/drawing/2016/5/12/chartex" xmlns:cx7="http://schemas.microsoft.com/office/drawing/2016/5/13/chartex" xmlns:cx8="http://schemas.microsoft.com/office/drawing/2016/5/14/chartex" xmlns:mc="http://schemas.openxmlformats.org/markup-compatibility/2006" xmlns:aink="http://schemas.microsoft.com/office/drawing/2016/ink" xmlns:am3d="http://schemas.microsoft.com/office/drawing/2017/model3d" xmlns:o="urn:schemas-microsoft-com:office:office" xmlns:oel="http://schemas.microsoft.com/office/2019/extlst" xmlns:r="http://schemas.openxmlformats.org/officeDocument/2006/relationships" xmlns:m="http://schemas.openxmlformats.org/officeDocument/2006/math" xmlns:v="urn:schemas-microsoft-com:vml" xmlns:wp14="http://schemas.microsoft.com/office/word/2010/wordprocessingDrawing" xmlns:wp="http://schemas.openxmlformats.org/drawingml/2006/wordprocessingDrawing" xmlns:w10="urn:schemas-microsoft-com:office:word" xmlns:w="http://schemas.openxmlformats.org/wordprocessingml/2006/main" xmlns:w14="http://schemas.microsoft.com/office/word/2010/wordml" xmlns:w15="http://schemas.microsoft.com/office/word/2012/wordml" xmlns:w16cex="http://schemas.microsoft.com/office/word/2018/wordml/cex" xmlns:w16cid="http://schemas.microsoft.com/office/word/2016/wordml/cid" xmlns:w16="http://schemas.microsoft.com/office/word/2018/wordml" xmlns:w16sdtdh="http://schemas.microsoft.com/office/word/2020/wordml/sdtdatahash" xmlns:w16se="http://schemas.microsoft.com/office/word/2015/wordml/symex" xmlns:wpg="http://schemas.microsoft.com/office/word/2010/wordprocessingGroup" xmlns:wpi="http://schemas.microsoft.com/office/word/2010/wordprocessingInk" xmlns:wne="http://schemas.microsoft.com/office/word/2006/wordml" xmlns:wps="http://schemas.microsoft.com/office/word/2010/wordprocessingShape" mc:Ignorable="w14 w15 w16se w16cid w16 w16cex w16sdtdh wp14">
+<w:document xmlns:wpc="http://schemas.microsoft.com/office/word/2010/wordprocessingCanvas" xmlns:cx="http://schemas.microsoft.com/office/drawing/2014/chartex" xmlns:cx1="http://schemas.microsoft.com/office/drawing/2015/9/8/chartex" xmlns:cx2="http://schemas.microsoft.com/office/drawing/2015/10/21/chartex" xmlns:cx3="http://schemas.microsoft.com/office/drawing/2016/5/9/chartex" xmlns:cx4="http://schemas.microsoft.com/office/drawing/2016/5/10/chartex" xmlns:cx5="http://schemas.microsoft.com/office/drawing/2016/5/11/chartex" xmlns:cx6="http://schemas.microsoft.com/office/drawing/2016/5/12/chartex" xmlns:cx7="http://schemas.microsoft.com/office/drawing/2016/5/13/chartex" xmlns:cx8="http://schemas.microsoft.com/office/drawing/2016/5/14/chartex" xmlns:mc="http://schemas.openxmlformats.org/markup-compatibility/2006" xmlns:aink="http://schemas.microsoft.com/office/drawing/2016/ink" xmlns:am3d="http://schemas.microsoft.com/office/drawing/2017/model3d" xmlns:o="urn:schemas-microsoft-com:office:office" xmlns:r="http://schemas.openxmlformats.org/officeDocument/2006/relationships" xmlns:m="http://schemas.openxmlformats.org/officeDocument/2006/math" xmlns:v="urn:schemas-microsoft-com:vml" xmlns:wp14="http://schemas.microsoft.com/office/word/2010/wordprocessingDrawing" xmlns:wp="http://schemas.openxmlformats.org/drawingml/2006/wordprocessingDrawing" xmlns:w10="urn:schemas-microsoft-com:office:word" xmlns:w="http://schemas.openxmlformats.org/wordprocessingml/2006/main" xmlns:w14="http://schemas.microsoft.com/office/word/2010/wordml" xmlns:w15="http://schemas.microsoft.com/office/word/2012/wordml" xmlns:w16cid="http://schemas.microsoft.com/office/word/2016/wordml/cid" xmlns:w16se="http://schemas.microsoft.com/office/word/2015/wordml/symex" xmlns:wpg="http://schemas.microsoft.com/office/word/2010/wordprocessingGroup" xmlns:wpi="http://schemas.microsoft.com/office/word/2010/wordprocessingInk" xmlns:wne="http://schemas.microsoft.com/office/word/2006/wordml" xmlns:wps="http://schemas.microsoft.com/office/word/2010/wordprocessingShape" mc:Ignorable="w14 w15 w16se w16cid wp14">
   <w:body>
     <w:p>
       <w:pPr>
@@ -84,14 +84,12 @@
       <w:r>
         <w:t xml:space="preserve"> (</w:t>
       </w:r>
-      <w:proofErr w:type="gramStart"/>
       <w:r>
         <w:rPr>
           <w:u w:val="single"/>
         </w:rPr>
         <w:t>codiceFiscale</w:t>
       </w:r>
-      <w:proofErr w:type="gramEnd"/>
       <w:r>
         <w:t>, email, Nome, Sede)</w:t>
       </w:r>
@@ -295,6 +293,9 @@
         <w:t>INSERIMENTO_</w:t>
       </w:r>
       <w:r>
+        <w:t>DOMANDA_</w:t>
+      </w:r>
+      <w:r>
         <w:t>PREMIUM</w:t>
       </w:r>
       <w:r>
@@ -324,13 +325,19 @@
         <w:spacing w:line="360" w:lineRule="auto"/>
       </w:pPr>
       <w:r>
-        <w:t>INSERIMENTO_AZIENDA (</w:t>
-      </w:r>
-      <w:r>
-        <w:rPr>
-          <w:u w:val="single"/>
-        </w:rPr>
-        <w:t>cf</w:t>
+        <w:t>INSERIMENTO_</w:t>
+      </w:r>
+      <w:r>
+        <w:t>DOMANDA_</w:t>
+      </w:r>
+      <w:r>
+        <w:t>AZIENDA (</w:t>
+      </w:r>
+      <w:r>
+        <w:rPr>
+          <w:u w:val="single"/>
+        </w:rPr>
+        <w:t>codiceAzienda</w:t>
       </w:r>
       <w:r>
         <w:t xml:space="preserve">, </w:t>
@@ -380,6 +387,9 @@
         <w:t>, tipo</w:t>
       </w:r>
       <w:r>
+        <w:t>, emailUtente</w:t>
+      </w:r>
+      <w:r>
         <w:t>)</w:t>
       </w:r>
     </w:p>
@@ -411,7 +421,7 @@
         <w:spacing w:line="360" w:lineRule="auto"/>
       </w:pPr>
       <w:r>
-        <w:t>ASSEGNAZIONE</w:t>
+        <w:t>PREMI_VINTI</w:t>
       </w:r>
       <w:r>
         <w:t xml:space="preserve"> (</w:t>
@@ -463,7 +473,10 @@
         <w:spacing w:line="360" w:lineRule="auto"/>
       </w:pPr>
       <w:r>
-        <w:t xml:space="preserve">LISTA_UTENTI </w:t>
+        <w:t>ASSOCIAZIONE_LISTA</w:t>
+      </w:r>
+      <w:r>
+        <w:t xml:space="preserve"> </w:t>
       </w:r>
       <w:r>
         <w:t>(</w:t>
@@ -489,29 +502,27 @@
         <w:spacing w:line="360" w:lineRule="auto"/>
       </w:pPr>
       <w:r>
-        <w:t>PARTECIPAZIONE (</w:t>
-      </w:r>
-      <w:proofErr w:type="gramStart"/>
-      <w:r>
-        <w:rPr>
-          <w:u w:val="single"/>
-        </w:rPr>
-        <w:t>email</w:t>
-      </w:r>
-      <w:proofErr w:type="gramEnd"/>
-      <w:r>
-        <w:rPr>
-          <w:u w:val="single"/>
-        </w:rPr>
-        <w:t>,</w:t>
-      </w:r>
-      <w:r>
-        <w:rPr>
-          <w:u w:val="single"/>
-        </w:rPr>
+        <w:t>LISTA_UTENTI</w:t>
+      </w:r>
+      <w:r>
         <w:t xml:space="preserve"> </w:t>
       </w:r>
       <w:r>
+        <w:t>(</w:t>
+      </w:r>
+      <w:r>
+        <w:rPr>
+          <w:u w:val="single"/>
+        </w:rPr>
+        <w:t>email,</w:t>
+      </w:r>
+      <w:r>
+        <w:rPr>
+          <w:u w:val="single"/>
+        </w:rPr>
+        <w:t xml:space="preserve"> </w:t>
+      </w:r>
+      <w:r>
         <w:rPr>
           <w:u w:val="single"/>
         </w:rPr>
@@ -526,6 +537,69 @@
         <w:spacing w:line="360" w:lineRule="auto"/>
       </w:pPr>
       <w:r>
+        <w:t>CREAZIONE_SONDAGGIO_PREMIUM</w:t>
+      </w:r>
+      <w:r>
+        <w:t xml:space="preserve"> </w:t>
+      </w:r>
+      <w:r>
+        <w:t xml:space="preserve">(emailUtente, </w:t>
+      </w:r>
+      <w:r>
+        <w:rPr>
+          <w:u w:val="single"/>
+        </w:rPr>
+        <w:t>codiceNuovoSondaggio</w:t>
+      </w:r>
+      <w:r>
+        <w:t>)</w:t>
+      </w:r>
+    </w:p>
+    <w:p>
+      <w:pPr>
+        <w:spacing w:line="360" w:lineRule="auto"/>
+      </w:pPr>
+      <w:r>
+        <w:t>CREAZIONE_SONDAGGIO_AZIENDA</w:t>
+      </w:r>
+      <w:r>
+        <w:t xml:space="preserve"> </w:t>
+      </w:r>
+      <w:r>
+        <w:t xml:space="preserve">(codiceAzienda, </w:t>
+      </w:r>
+      <w:r>
+        <w:rPr>
+          <w:u w:val="single"/>
+        </w:rPr>
+        <w:t>codiceNuovoSondaggio</w:t>
+      </w:r>
+      <w:r>
+        <w:t>)</w:t>
+      </w:r>
+    </w:p>
+    <w:p>
+      <w:pPr>
+        <w:spacing w:line="360" w:lineRule="auto"/>
+      </w:pPr>
+      <w:r>
+        <w:t xml:space="preserve">PROPRIETA ( </w:t>
+      </w:r>
+      <w:r>
+        <w:rPr>
+          <w:u w:val="single"/>
+        </w:rPr>
+        <w:t>codiceSondaggio</w:t>
+      </w:r>
+      <w:r>
+        <w:t>, nomeDominio)</w:t>
+      </w:r>
+    </w:p>
+    <w:p>
+      <w:pPr>
+        <w:spacing w:line="360" w:lineRule="auto"/>
+      </w:pPr>
+      <w:r>
         <w:br w:type="page"/>
       </w:r>
       <w:r>
@@ -533,6 +607,385 @@
           <w:noProof/>
         </w:rPr>
         <w:lastRenderedPageBreak/>
+        <mc:AlternateContent>
+          <mc:Choice Requires="wps">
+            <w:drawing>
+              <wp:anchor distT="0" distB="0" distL="114300" distR="114300" simplePos="0" relativeHeight="251664384" behindDoc="0" locked="0" layoutInCell="1" allowOverlap="1" wp14:anchorId="2E191239" wp14:editId="58F94038">
+                <wp:simplePos x="0" y="0"/>
+                <wp:positionH relativeFrom="column">
+                  <wp:posOffset>817765</wp:posOffset>
+                </wp:positionH>
+                <wp:positionV relativeFrom="paragraph">
+                  <wp:posOffset>180859</wp:posOffset>
+                </wp:positionV>
+                <wp:extent cx="2119745" cy="4048298"/>
+                <wp:effectExtent l="25400" t="25400" r="13970" b="15875"/>
+                <wp:wrapNone/>
+                <wp:docPr id="5" name="Connettore 2 5"/>
+                <wp:cNvGraphicFramePr/>
+                <a:graphic xmlns:a="http://schemas.openxmlformats.org/drawingml/2006/main">
+                  <a:graphicData uri="http://schemas.microsoft.com/office/word/2010/wordprocessingShape">
+                    <wps:wsp>
+                      <wps:cNvCnPr/>
+                      <wps:spPr>
+                        <a:xfrm flipH="1" flipV="1">
+                          <a:off x="0" y="0"/>
+                          <a:ext cx="2119745" cy="4048298"/>
+                        </a:xfrm>
+                        <a:prstGeom prst="straightConnector1">
+                          <a:avLst/>
+                        </a:prstGeom>
+                        <a:ln>
+                          <a:solidFill>
+                            <a:srgbClr val="00B0F0"/>
+                          </a:solidFill>
+                          <a:tailEnd type="triangle"/>
+                        </a:ln>
+                      </wps:spPr>
+                      <wps:style>
+                        <a:lnRef idx="1">
+                          <a:schemeClr val="accent1"/>
+                        </a:lnRef>
+                        <a:fillRef idx="0">
+                          <a:schemeClr val="accent1"/>
+                        </a:fillRef>
+                        <a:effectRef idx="0">
+                          <a:schemeClr val="accent1"/>
+                        </a:effectRef>
+                        <a:fontRef idx="minor">
+                          <a:schemeClr val="tx1"/>
+                        </a:fontRef>
+                      </wps:style>
+                      <wps:bodyPr/>
+                    </wps:wsp>
+                  </a:graphicData>
+                </a:graphic>
+                <wp14:sizeRelH relativeFrom="margin">
+                  <wp14:pctWidth>0</wp14:pctWidth>
+                </wp14:sizeRelH>
+                <wp14:sizeRelV relativeFrom="margin">
+                  <wp14:pctHeight>0</wp14:pctHeight>
+                </wp14:sizeRelV>
+              </wp:anchor>
+            </w:drawing>
+          </mc:Choice>
+          <mc:Fallback>
+            <w:pict>
+              <v:shapetype w14:anchorId="6A5BD838" id="_x0000_t32" coordsize="21600,21600" o:spt="32" o:oned="t" path="m,l21600,21600e" filled="f">
+                <v:path arrowok="t" fillok="f" o:connecttype="none"/>
+                <o:lock v:ext="edit" shapetype="t"/>
+              </v:shapetype>
+              <v:shape id="Connettore 2 5" o:spid="_x0000_s1026" type="#_x0000_t32" style="position:absolute;margin-left:64.4pt;margin-top:14.25pt;width:166.9pt;height:318.75pt;flip:x y;z-index:251664384;visibility:visible;mso-wrap-style:square;mso-width-percent:0;mso-height-percent:0;mso-wrap-distance-left:9pt;mso-wrap-distance-top:0;mso-wrap-distance-right:9pt;mso-wrap-distance-bottom:0;mso-position-horizontal:absolute;mso-position-horizontal-relative:text;mso-position-vertical:absolute;mso-position-vertical-relative:text;mso-width-percent:0;mso-height-percent:0;mso-width-relative:margin;mso-height-relative:margin" o:gfxdata="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" strokecolor="#00b0f0" strokeweight=".5pt">
+                <v:stroke endarrow="block" joinstyle="miter"/>
+              </v:shape>
+            </w:pict>
+          </mc:Fallback>
+        </mc:AlternateContent>
+      </w:r>
+      <w:r>
+        <w:rPr>
+          <w:noProof/>
+        </w:rPr>
+        <mc:AlternateContent>
+          <mc:Choice Requires="wps">
+            <w:drawing>
+              <wp:anchor distT="0" distB="0" distL="114300" distR="114300" simplePos="0" relativeHeight="251700224" behindDoc="0" locked="0" layoutInCell="1" allowOverlap="1" wp14:anchorId="49F5868A" wp14:editId="5511FDDB">
+                <wp:simplePos x="0" y="0"/>
+                <wp:positionH relativeFrom="column">
+                  <wp:posOffset>834389</wp:posOffset>
+                </wp:positionH>
+                <wp:positionV relativeFrom="paragraph">
+                  <wp:posOffset>197485</wp:posOffset>
+                </wp:positionV>
+                <wp:extent cx="2468591" cy="3740496"/>
+                <wp:effectExtent l="25400" t="25400" r="20955" b="19050"/>
+                <wp:wrapNone/>
+                <wp:docPr id="29" name="Connettore 2 29"/>
+                <wp:cNvGraphicFramePr/>
+                <a:graphic xmlns:a="http://schemas.openxmlformats.org/drawingml/2006/main">
+                  <a:graphicData uri="http://schemas.microsoft.com/office/word/2010/wordprocessingShape">
+                    <wps:wsp>
+                      <wps:cNvCnPr/>
+                      <wps:spPr>
+                        <a:xfrm flipH="1" flipV="1">
+                          <a:off x="0" y="0"/>
+                          <a:ext cx="2468591" cy="3740496"/>
+                        </a:xfrm>
+                        <a:prstGeom prst="straightConnector1">
+                          <a:avLst/>
+                        </a:prstGeom>
+                        <a:ln>
+                          <a:solidFill>
+                            <a:srgbClr val="00B0F0"/>
+                          </a:solidFill>
+                          <a:tailEnd type="triangle"/>
+                        </a:ln>
+                      </wps:spPr>
+                      <wps:style>
+                        <a:lnRef idx="1">
+                          <a:schemeClr val="accent1"/>
+                        </a:lnRef>
+                        <a:fillRef idx="0">
+                          <a:schemeClr val="accent1"/>
+                        </a:fillRef>
+                        <a:effectRef idx="0">
+                          <a:schemeClr val="accent1"/>
+                        </a:effectRef>
+                        <a:fontRef idx="minor">
+                          <a:schemeClr val="tx1"/>
+                        </a:fontRef>
+                      </wps:style>
+                      <wps:bodyPr/>
+                    </wps:wsp>
+                  </a:graphicData>
+                </a:graphic>
+                <wp14:sizeRelH relativeFrom="margin">
+                  <wp14:pctWidth>0</wp14:pctWidth>
+                </wp14:sizeRelH>
+                <wp14:sizeRelV relativeFrom="margin">
+                  <wp14:pctHeight>0</wp14:pctHeight>
+                </wp14:sizeRelV>
+              </wp:anchor>
+            </w:drawing>
+          </mc:Choice>
+          <mc:Fallback>
+            <w:pict>
+              <v:shape w14:anchorId="479FD3E2" id="Connettore 2 29" o:spid="_x0000_s1026" type="#_x0000_t32" style="position:absolute;margin-left:65.7pt;margin-top:15.55pt;width:194.4pt;height:294.55pt;flip:x y;z-index:251700224;visibility:visible;mso-wrap-style:square;mso-width-percent:0;mso-height-percent:0;mso-wrap-distance-left:9pt;mso-wrap-distance-top:0;mso-wrap-distance-right:9pt;mso-wrap-distance-bottom:0;mso-position-horizontal:absolute;mso-position-horizontal-relative:text;mso-position-vertical:absolute;mso-position-vertical-relative:text;mso-width-percent:0;mso-height-percent:0;mso-width-relative:margin;mso-height-relative:margin" o:gfxdata="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" strokecolor="#00b0f0" strokeweight=".5pt">
+                <v:stroke endarrow="block" joinstyle="miter"/>
+              </v:shape>
+            </w:pict>
+          </mc:Fallback>
+        </mc:AlternateContent>
+      </w:r>
+      <w:r>
+        <w:rPr>
+          <w:noProof/>
+        </w:rPr>
+        <mc:AlternateContent>
+          <mc:Choice Requires="wps">
+            <w:drawing>
+              <wp:anchor distT="0" distB="0" distL="114300" distR="114300" simplePos="0" relativeHeight="251670528" behindDoc="0" locked="0" layoutInCell="1" allowOverlap="1" wp14:anchorId="3DFF38D8" wp14:editId="24D5FA07">
+                <wp:simplePos x="0" y="0"/>
+                <wp:positionH relativeFrom="column">
+                  <wp:posOffset>542429</wp:posOffset>
+                </wp:positionH>
+                <wp:positionV relativeFrom="paragraph">
+                  <wp:posOffset>97666</wp:posOffset>
+                </wp:positionV>
+                <wp:extent cx="594732" cy="4973444"/>
+                <wp:effectExtent l="50800" t="25400" r="15240" b="17780"/>
+                <wp:wrapNone/>
+                <wp:docPr id="8" name="Connettore 2 8"/>
+                <wp:cNvGraphicFramePr/>
+                <a:graphic xmlns:a="http://schemas.openxmlformats.org/drawingml/2006/main">
+                  <a:graphicData uri="http://schemas.microsoft.com/office/word/2010/wordprocessingShape">
+                    <wps:wsp>
+                      <wps:cNvCnPr/>
+                      <wps:spPr>
+                        <a:xfrm flipH="1" flipV="1">
+                          <a:off x="0" y="0"/>
+                          <a:ext cx="594732" cy="4973444"/>
+                        </a:xfrm>
+                        <a:prstGeom prst="straightConnector1">
+                          <a:avLst/>
+                        </a:prstGeom>
+                        <a:ln>
+                          <a:solidFill>
+                            <a:srgbClr val="00B0F0"/>
+                          </a:solidFill>
+                          <a:tailEnd type="triangle"/>
+                        </a:ln>
+                      </wps:spPr>
+                      <wps:style>
+                        <a:lnRef idx="1">
+                          <a:schemeClr val="accent1"/>
+                        </a:lnRef>
+                        <a:fillRef idx="0">
+                          <a:schemeClr val="accent1"/>
+                        </a:fillRef>
+                        <a:effectRef idx="0">
+                          <a:schemeClr val="accent1"/>
+                        </a:effectRef>
+                        <a:fontRef idx="minor">
+                          <a:schemeClr val="tx1"/>
+                        </a:fontRef>
+                      </wps:style>
+                      <wps:bodyPr/>
+                    </wps:wsp>
+                  </a:graphicData>
+                </a:graphic>
+                <wp14:sizeRelH relativeFrom="margin">
+                  <wp14:pctWidth>0</wp14:pctWidth>
+                </wp14:sizeRelH>
+                <wp14:sizeRelV relativeFrom="margin">
+                  <wp14:pctHeight>0</wp14:pctHeight>
+                </wp14:sizeRelV>
+              </wp:anchor>
+            </w:drawing>
+          </mc:Choice>
+          <mc:Fallback>
+            <w:pict>
+              <v:shape w14:anchorId="0D42DCFB" id="Connettore 2 8" o:spid="_x0000_s1026" type="#_x0000_t32" style="position:absolute;margin-left:42.7pt;margin-top:7.7pt;width:46.85pt;height:391.6pt;flip:x y;z-index:251670528;visibility:visible;mso-wrap-style:square;mso-width-percent:0;mso-height-percent:0;mso-wrap-distance-left:9pt;mso-wrap-distance-top:0;mso-wrap-distance-right:9pt;mso-wrap-distance-bottom:0;mso-position-horizontal:absolute;mso-position-horizontal-relative:text;mso-position-vertical:absolute;mso-position-vertical-relative:text;mso-width-percent:0;mso-height-percent:0;mso-width-relative:margin;mso-height-relative:margin" o:gfxdata="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" strokecolor="#00b0f0" strokeweight=".5pt">
+                <v:stroke endarrow="block" joinstyle="miter"/>
+              </v:shape>
+            </w:pict>
+          </mc:Fallback>
+        </mc:AlternateContent>
+      </w:r>
+      <w:r>
+        <w:rPr>
+          <w:noProof/>
+        </w:rPr>
+        <mc:AlternateContent>
+          <mc:Choice Requires="wps">
+            <w:drawing>
+              <wp:anchor distT="0" distB="0" distL="114300" distR="114300" simplePos="0" relativeHeight="251687936" behindDoc="0" locked="0" layoutInCell="1" allowOverlap="1" wp14:anchorId="3C515D5A" wp14:editId="29BFA8E7">
+                <wp:simplePos x="0" y="0"/>
+                <wp:positionH relativeFrom="column">
+                  <wp:posOffset>750250</wp:posOffset>
+                </wp:positionH>
+                <wp:positionV relativeFrom="paragraph">
+                  <wp:posOffset>180560</wp:posOffset>
+                </wp:positionV>
+                <wp:extent cx="2000202" cy="5142048"/>
+                <wp:effectExtent l="38100" t="25400" r="19685" b="14605"/>
+                <wp:wrapNone/>
+                <wp:docPr id="23" name="Connettore 2 23"/>
+                <wp:cNvGraphicFramePr/>
+                <a:graphic xmlns:a="http://schemas.openxmlformats.org/drawingml/2006/main">
+                  <a:graphicData uri="http://schemas.microsoft.com/office/word/2010/wordprocessingShape">
+                    <wps:wsp>
+                      <wps:cNvCnPr/>
+                      <wps:spPr>
+                        <a:xfrm flipH="1" flipV="1">
+                          <a:off x="0" y="0"/>
+                          <a:ext cx="2000202" cy="5142048"/>
+                        </a:xfrm>
+                        <a:prstGeom prst="straightConnector1">
+                          <a:avLst/>
+                        </a:prstGeom>
+                        <a:ln>
+                          <a:solidFill>
+                            <a:srgbClr val="00B0F0"/>
+                          </a:solidFill>
+                          <a:tailEnd type="triangle"/>
+                        </a:ln>
+                      </wps:spPr>
+                      <wps:style>
+                        <a:lnRef idx="1">
+                          <a:schemeClr val="accent1"/>
+                        </a:lnRef>
+                        <a:fillRef idx="0">
+                          <a:schemeClr val="accent1"/>
+                        </a:fillRef>
+                        <a:effectRef idx="0">
+                          <a:schemeClr val="accent1"/>
+                        </a:effectRef>
+                        <a:fontRef idx="minor">
+                          <a:schemeClr val="tx1"/>
+                        </a:fontRef>
+                      </wps:style>
+                      <wps:bodyPr/>
+                    </wps:wsp>
+                  </a:graphicData>
+                </a:graphic>
+                <wp14:sizeRelH relativeFrom="margin">
+                  <wp14:pctWidth>0</wp14:pctWidth>
+                </wp14:sizeRelH>
+                <wp14:sizeRelV relativeFrom="margin">
+                  <wp14:pctHeight>0</wp14:pctHeight>
+                </wp14:sizeRelV>
+              </wp:anchor>
+            </w:drawing>
+          </mc:Choice>
+          <mc:Fallback>
+            <w:pict>
+              <v:shape w14:anchorId="1B9779CB" id="Connettore 2 23" o:spid="_x0000_s1026" type="#_x0000_t32" style="position:absolute;margin-left:59.05pt;margin-top:14.2pt;width:157.5pt;height:404.9pt;flip:x y;z-index:251687936;visibility:visible;mso-wrap-style:square;mso-width-percent:0;mso-height-percent:0;mso-wrap-distance-left:9pt;mso-wrap-distance-top:0;mso-wrap-distance-right:9pt;mso-wrap-distance-bottom:0;mso-position-horizontal:absolute;mso-position-horizontal-relative:text;mso-position-vertical:absolute;mso-position-vertical-relative:text;mso-width-percent:0;mso-height-percent:0;mso-width-relative:margin;mso-height-relative:margin" o:gfxdata="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" strokecolor="#00b0f0" strokeweight=".5pt">
+                <v:stroke endarrow="block" joinstyle="miter"/>
+              </v:shape>
+            </w:pict>
+          </mc:Fallback>
+        </mc:AlternateContent>
+      </w:r>
+      <w:r>
+        <w:rPr>
+          <w:noProof/>
+        </w:rPr>
+        <mc:AlternateContent>
+          <mc:Choice Requires="wps">
+            <w:drawing>
+              <wp:anchor distT="0" distB="0" distL="114300" distR="114300" simplePos="0" relativeHeight="251662336" behindDoc="0" locked="0" layoutInCell="1" allowOverlap="1" wp14:anchorId="7E18C2B8" wp14:editId="2793E64B">
+                <wp:simplePos x="0" y="0"/>
+                <wp:positionH relativeFrom="column">
+                  <wp:posOffset>742261</wp:posOffset>
+                </wp:positionH>
+                <wp:positionV relativeFrom="paragraph">
+                  <wp:posOffset>181430</wp:posOffset>
+                </wp:positionV>
+                <wp:extent cx="1925392" cy="2942823"/>
+                <wp:effectExtent l="25400" t="25400" r="17780" b="16510"/>
+                <wp:wrapNone/>
+                <wp:docPr id="2" name="Connettore 2 2"/>
+                <wp:cNvGraphicFramePr/>
+                <a:graphic xmlns:a="http://schemas.openxmlformats.org/drawingml/2006/main">
+                  <a:graphicData uri="http://schemas.microsoft.com/office/word/2010/wordprocessingShape">
+                    <wps:wsp>
+                      <wps:cNvCnPr/>
+                      <wps:spPr>
+                        <a:xfrm flipH="1" flipV="1">
+                          <a:off x="0" y="0"/>
+                          <a:ext cx="1925392" cy="2942823"/>
+                        </a:xfrm>
+                        <a:prstGeom prst="straightConnector1">
+                          <a:avLst/>
+                        </a:prstGeom>
+                        <a:ln>
+                          <a:solidFill>
+                            <a:srgbClr val="00B0F0"/>
+                          </a:solidFill>
+                          <a:tailEnd type="triangle"/>
+                        </a:ln>
+                      </wps:spPr>
+                      <wps:style>
+                        <a:lnRef idx="1">
+                          <a:schemeClr val="accent1"/>
+                        </a:lnRef>
+                        <a:fillRef idx="0">
+                          <a:schemeClr val="accent1"/>
+                        </a:fillRef>
+                        <a:effectRef idx="0">
+                          <a:schemeClr val="accent1"/>
+                        </a:effectRef>
+                        <a:fontRef idx="minor">
+                          <a:schemeClr val="tx1"/>
+                        </a:fontRef>
+                      </wps:style>
+                      <wps:bodyPr/>
+                    </wps:wsp>
+                  </a:graphicData>
+                </a:graphic>
+                <wp14:sizeRelH relativeFrom="margin">
+                  <wp14:pctWidth>0</wp14:pctWidth>
+                </wp14:sizeRelH>
+                <wp14:sizeRelV relativeFrom="margin">
+                  <wp14:pctHeight>0</wp14:pctHeight>
+                </wp14:sizeRelV>
+              </wp:anchor>
+            </w:drawing>
+          </mc:Choice>
+          <mc:Fallback>
+            <w:pict>
+              <v:shape w14:anchorId="0ABB7A04" id="Connettore 2 2" o:spid="_x0000_s1026" type="#_x0000_t32" style="position:absolute;margin-left:58.45pt;margin-top:14.3pt;width:151.6pt;height:231.7pt;flip:x y;z-index:251662336;visibility:visible;mso-wrap-style:square;mso-width-percent:0;mso-height-percent:0;mso-wrap-distance-left:9pt;mso-wrap-distance-top:0;mso-wrap-distance-right:9pt;mso-wrap-distance-bottom:0;mso-position-horizontal:absolute;mso-position-horizontal-relative:text;mso-position-vertical:absolute;mso-position-vertical-relative:text;mso-width-percent:0;mso-height-percent:0;mso-width-relative:margin;mso-height-relative:margin" o:gfxdata="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" strokecolor="#00b0f0" strokeweight=".5pt">
+                <v:stroke endarrow="block" joinstyle="miter"/>
+              </v:shape>
+            </w:pict>
+          </mc:Fallback>
+        </mc:AlternateContent>
+      </w:r>
+      <w:r>
+        <w:rPr>
+          <w:noProof/>
+        </w:rPr>
         <mc:AlternateContent>
           <mc:Choice Requires="wps">
             <w:drawing>
@@ -595,7 +1048,7 @@
               </wp:anchor>
             </w:drawing>
           </mc:Choice>
-          <mc:Fallback>
+          <mc:Fallback xmlns:w16sdtdh="http://schemas.microsoft.com/office/word/2020/wordml/sdtdatahash" xmlns:w16="http://schemas.microsoft.com/office/word/2018/wordml" xmlns:w16cex="http://schemas.microsoft.com/office/word/2018/wordml/cex" xmlns:oel="http://schemas.microsoft.com/office/2019/extlst">
             <w:pict>
               <v:shapetype w14:anchorId="0E295F45" id="_x0000_t32" coordsize="21600,21600" o:spt="32" o:oned="t" path="m,l21600,21600e" filled="f">
                 <v:path arrowok="t" fillok="f" o:connecttype="none"/>
@@ -674,7 +1127,7 @@
               </wp:anchor>
             </w:drawing>
           </mc:Choice>
-          <mc:Fallback>
+          <mc:Fallback xmlns:w16sdtdh="http://schemas.microsoft.com/office/word/2020/wordml/sdtdatahash" xmlns:w16="http://schemas.microsoft.com/office/word/2018/wordml" xmlns:w16cex="http://schemas.microsoft.com/office/word/2018/wordml/cex" xmlns:oel="http://schemas.microsoft.com/office/2019/extlst">
             <w:pict>
               <v:shape w14:anchorId="58542434" id="Connettore 2 6" o:spid="_x0000_s1026" type="#_x0000_t32" style="position:absolute;margin-left:53.1pt;margin-top:17.65pt;width:64.15pt;height:313.2pt;flip:x y;z-index:251666432;visibility:visible;mso-wrap-style:square;mso-width-percent:0;mso-height-percent:0;mso-wrap-distance-left:9pt;mso-wrap-distance-top:0;mso-wrap-distance-right:9pt;mso-wrap-distance-bottom:0;mso-position-horizontal:absolute;mso-position-horizontal-relative:text;mso-position-vertical:absolute;mso-position-vertical-relative:text;mso-width-percent:0;mso-height-percent:0;mso-width-relative:margin;mso-height-relative:margin" o:gfxdata="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" strokecolor="#00b0f0" strokeweight=".5pt">
                 <v:stroke endarrow="block" joinstyle="miter"/>
@@ -690,7 +1143,7 @@
         <mc:AlternateContent>
           <mc:Choice Requires="wps">
             <w:drawing>
-              <wp:anchor distT="0" distB="0" distL="114300" distR="114300" simplePos="0" relativeHeight="251668480" behindDoc="0" locked="0" layoutInCell="1" allowOverlap="1" wp14:anchorId="4FDA1320" wp14:editId="6072B26F">
+              <wp:anchor distT="0" distB="0" distL="114300" distR="114300" simplePos="0" relativeHeight="251668480" behindDoc="0" locked="0" layoutInCell="1" allowOverlap="1" wp14:anchorId="4FDA1320" wp14:editId="0B5BDEBE">
                 <wp:simplePos x="0" y="0"/>
                 <wp:positionH relativeFrom="column">
                   <wp:posOffset>599760</wp:posOffset>
@@ -751,232 +1204,7 @@
           </mc:Choice>
           <mc:Fallback>
             <w:pict>
-              <v:shape w14:anchorId="5626F833" id="Connettore 2 7" o:spid="_x0000_s1026" type="#_x0000_t32" style="position:absolute;margin-left:47.25pt;margin-top:14.15pt;width:71.2pt;height:339.7pt;flip:x y;z-index:251668480;visibility:visible;mso-wrap-style:square;mso-width-percent:0;mso-height-percent:0;mso-wrap-distance-left:9pt;mso-wrap-distance-top:0;mso-wrap-distance-right:9pt;mso-wrap-distance-bottom:0;mso-position-horizontal:absolute;mso-position-horizontal-relative:text;mso-position-vertical:absolute;mso-position-vertical-relative:text;mso-width-percent:0;mso-height-percent:0;mso-width-relative:margin;mso-height-relative:margin" o:gfxdata="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" strokecolor="#00b0f0" strokeweight=".5pt">
-                <v:stroke endarrow="block" joinstyle="miter"/>
-              </v:shape>
-            </w:pict>
-          </mc:Fallback>
-        </mc:AlternateContent>
-      </w:r>
-      <w:r>
-        <w:rPr>
-          <w:noProof/>
-        </w:rPr>
-        <mc:AlternateContent>
-          <mc:Choice Requires="wps">
-            <w:drawing>
-              <wp:anchor distT="0" distB="0" distL="114300" distR="114300" simplePos="0" relativeHeight="251670528" behindDoc="0" locked="0" layoutInCell="1" allowOverlap="1" wp14:anchorId="3DFF38D8" wp14:editId="2DEB88CC">
-                <wp:simplePos x="0" y="0"/>
-                <wp:positionH relativeFrom="column">
-                  <wp:posOffset>542609</wp:posOffset>
-                </wp:positionH>
-                <wp:positionV relativeFrom="paragraph">
-                  <wp:posOffset>100913</wp:posOffset>
-                </wp:positionV>
-                <wp:extent cx="711352" cy="4950399"/>
-                <wp:effectExtent l="38100" t="38100" r="31750" b="22225"/>
-                <wp:wrapNone/>
-                <wp:docPr id="8" name="Connettore 2 8"/>
-                <wp:cNvGraphicFramePr/>
-                <a:graphic xmlns:a="http://schemas.openxmlformats.org/drawingml/2006/main">
-                  <a:graphicData uri="http://schemas.microsoft.com/office/word/2010/wordprocessingShape">
-                    <wps:wsp>
-                      <wps:cNvCnPr/>
-                      <wps:spPr>
-                        <a:xfrm flipH="1" flipV="1">
-                          <a:off x="0" y="0"/>
-                          <a:ext cx="711352" cy="4950399"/>
-                        </a:xfrm>
-                        <a:prstGeom prst="straightConnector1">
-                          <a:avLst/>
-                        </a:prstGeom>
-                        <a:ln>
-                          <a:solidFill>
-                            <a:srgbClr val="00B0F0"/>
-                          </a:solidFill>
-                          <a:tailEnd type="triangle"/>
-                        </a:ln>
-                      </wps:spPr>
-                      <wps:style>
-                        <a:lnRef idx="1">
-                          <a:schemeClr val="accent1"/>
-                        </a:lnRef>
-                        <a:fillRef idx="0">
-                          <a:schemeClr val="accent1"/>
-                        </a:fillRef>
-                        <a:effectRef idx="0">
-                          <a:schemeClr val="accent1"/>
-                        </a:effectRef>
-                        <a:fontRef idx="minor">
-                          <a:schemeClr val="tx1"/>
-                        </a:fontRef>
-                      </wps:style>
-                      <wps:bodyPr/>
-                    </wps:wsp>
-                  </a:graphicData>
-                </a:graphic>
-                <wp14:sizeRelH relativeFrom="margin">
-                  <wp14:pctWidth>0</wp14:pctWidth>
-                </wp14:sizeRelH>
-                <wp14:sizeRelV relativeFrom="margin">
-                  <wp14:pctHeight>0</wp14:pctHeight>
-                </wp14:sizeRelV>
-              </wp:anchor>
-            </w:drawing>
-          </mc:Choice>
-          <mc:Fallback>
-            <w:pict>
-              <v:shape w14:anchorId="47915BA8" id="Connettore 2 8" o:spid="_x0000_s1026" type="#_x0000_t32" style="position:absolute;margin-left:42.75pt;margin-top:7.95pt;width:56pt;height:389.8pt;flip:x y;z-index:251670528;visibility:visible;mso-wrap-style:square;mso-width-percent:0;mso-height-percent:0;mso-wrap-distance-left:9pt;mso-wrap-distance-top:0;mso-wrap-distance-right:9pt;mso-wrap-distance-bottom:0;mso-position-horizontal:absolute;mso-position-horizontal-relative:text;mso-position-vertical:absolute;mso-position-vertical-relative:text;mso-width-percent:0;mso-height-percent:0;mso-width-relative:margin;mso-height-relative:margin" o:gfxdata="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" strokecolor="#00b0f0" strokeweight=".5pt">
-                <v:stroke endarrow="block" joinstyle="miter"/>
-              </v:shape>
-            </w:pict>
-          </mc:Fallback>
-        </mc:AlternateContent>
-      </w:r>
-      <w:r>
-        <w:rPr>
-          <w:noProof/>
-        </w:rPr>
-        <mc:AlternateContent>
-          <mc:Choice Requires="wps">
-            <w:drawing>
-              <wp:anchor distT="0" distB="0" distL="114300" distR="114300" simplePos="0" relativeHeight="251662336" behindDoc="0" locked="0" layoutInCell="1" allowOverlap="1" wp14:anchorId="7E18C2B8" wp14:editId="304DB9E0">
-                <wp:simplePos x="0" y="0"/>
-                <wp:positionH relativeFrom="column">
-                  <wp:posOffset>743585</wp:posOffset>
-                </wp:positionH>
-                <wp:positionV relativeFrom="paragraph">
-                  <wp:posOffset>183642</wp:posOffset>
-                </wp:positionV>
-                <wp:extent cx="1337310" cy="2928620"/>
-                <wp:effectExtent l="38100" t="38100" r="34290" b="24130"/>
-                <wp:wrapNone/>
-                <wp:docPr id="2" name="Connettore 2 2"/>
-                <wp:cNvGraphicFramePr/>
-                <a:graphic xmlns:a="http://schemas.openxmlformats.org/drawingml/2006/main">
-                  <a:graphicData uri="http://schemas.microsoft.com/office/word/2010/wordprocessingShape">
-                    <wps:wsp>
-                      <wps:cNvCnPr/>
-                      <wps:spPr>
-                        <a:xfrm flipH="1" flipV="1">
-                          <a:off x="0" y="0"/>
-                          <a:ext cx="1337310" cy="2928620"/>
-                        </a:xfrm>
-                        <a:prstGeom prst="straightConnector1">
-                          <a:avLst/>
-                        </a:prstGeom>
-                        <a:ln>
-                          <a:solidFill>
-                            <a:srgbClr val="00B0F0"/>
-                          </a:solidFill>
-                          <a:tailEnd type="triangle"/>
-                        </a:ln>
-                      </wps:spPr>
-                      <wps:style>
-                        <a:lnRef idx="1">
-                          <a:schemeClr val="accent1"/>
-                        </a:lnRef>
-                        <a:fillRef idx="0">
-                          <a:schemeClr val="accent1"/>
-                        </a:fillRef>
-                        <a:effectRef idx="0">
-                          <a:schemeClr val="accent1"/>
-                        </a:effectRef>
-                        <a:fontRef idx="minor">
-                          <a:schemeClr val="tx1"/>
-                        </a:fontRef>
-                      </wps:style>
-                      <wps:bodyPr/>
-                    </wps:wsp>
-                  </a:graphicData>
-                </a:graphic>
-                <wp14:sizeRelH relativeFrom="margin">
-                  <wp14:pctWidth>0</wp14:pctWidth>
-                </wp14:sizeRelH>
-                <wp14:sizeRelV relativeFrom="margin">
-                  <wp14:pctHeight>0</wp14:pctHeight>
-                </wp14:sizeRelV>
-              </wp:anchor>
-            </w:drawing>
-          </mc:Choice>
-          <mc:Fallback>
-            <w:pict>
-              <v:shape w14:anchorId="3EE2ECC7" id="Connettore 2 2" o:spid="_x0000_s1026" type="#_x0000_t32" style="position:absolute;margin-left:58.55pt;margin-top:14.45pt;width:105.3pt;height:230.6pt;flip:x y;z-index:251662336;visibility:visible;mso-wrap-style:square;mso-width-percent:0;mso-height-percent:0;mso-wrap-distance-left:9pt;mso-wrap-distance-top:0;mso-wrap-distance-right:9pt;mso-wrap-distance-bottom:0;mso-position-horizontal:absolute;mso-position-horizontal-relative:text;mso-position-vertical:absolute;mso-position-vertical-relative:text;mso-width-percent:0;mso-height-percent:0;mso-width-relative:margin;mso-height-relative:margin" o:gfxdata="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" strokecolor="#00b0f0" strokeweight=".5pt">
-                <v:stroke endarrow="block" joinstyle="miter"/>
-              </v:shape>
-            </w:pict>
-          </mc:Fallback>
-        </mc:AlternateContent>
-      </w:r>
-      <w:r>
-        <w:rPr>
-          <w:noProof/>
-        </w:rPr>
-        <mc:AlternateContent>
-          <mc:Choice Requires="wps">
-            <w:drawing>
-              <wp:anchor distT="0" distB="0" distL="114300" distR="114300" simplePos="0" relativeHeight="251664384" behindDoc="0" locked="0" layoutInCell="1" allowOverlap="1" wp14:anchorId="2E191239" wp14:editId="59362992">
-                <wp:simplePos x="0" y="0"/>
-                <wp:positionH relativeFrom="column">
-                  <wp:posOffset>816736</wp:posOffset>
-                </wp:positionH>
-                <wp:positionV relativeFrom="paragraph">
-                  <wp:posOffset>179577</wp:posOffset>
-                </wp:positionV>
-                <wp:extent cx="2257171" cy="3807079"/>
-                <wp:effectExtent l="38100" t="38100" r="29210" b="22225"/>
-                <wp:wrapNone/>
-                <wp:docPr id="5" name="Connettore 2 5"/>
-                <wp:cNvGraphicFramePr/>
-                <a:graphic xmlns:a="http://schemas.openxmlformats.org/drawingml/2006/main">
-                  <a:graphicData uri="http://schemas.microsoft.com/office/word/2010/wordprocessingShape">
-                    <wps:wsp>
-                      <wps:cNvCnPr/>
-                      <wps:spPr>
-                        <a:xfrm flipH="1" flipV="1">
-                          <a:off x="0" y="0"/>
-                          <a:ext cx="2257171" cy="3807079"/>
-                        </a:xfrm>
-                        <a:prstGeom prst="straightConnector1">
-                          <a:avLst/>
-                        </a:prstGeom>
-                        <a:ln>
-                          <a:solidFill>
-                            <a:srgbClr val="00B0F0"/>
-                          </a:solidFill>
-                          <a:tailEnd type="triangle"/>
-                        </a:ln>
-                      </wps:spPr>
-                      <wps:style>
-                        <a:lnRef idx="1">
-                          <a:schemeClr val="accent1"/>
-                        </a:lnRef>
-                        <a:fillRef idx="0">
-                          <a:schemeClr val="accent1"/>
-                        </a:fillRef>
-                        <a:effectRef idx="0">
-                          <a:schemeClr val="accent1"/>
-                        </a:effectRef>
-                        <a:fontRef idx="minor">
-                          <a:schemeClr val="tx1"/>
-                        </a:fontRef>
-                      </wps:style>
-                      <wps:bodyPr/>
-                    </wps:wsp>
-                  </a:graphicData>
-                </a:graphic>
-                <wp14:sizeRelH relativeFrom="margin">
-                  <wp14:pctWidth>0</wp14:pctWidth>
-                </wp14:sizeRelH>
-                <wp14:sizeRelV relativeFrom="margin">
-                  <wp14:pctHeight>0</wp14:pctHeight>
-                </wp14:sizeRelV>
-              </wp:anchor>
-            </w:drawing>
-          </mc:Choice>
-          <mc:Fallback>
-            <w:pict>
-              <v:shape w14:anchorId="4C8F5F70" id="Connettore 2 5" o:spid="_x0000_s1026" type="#_x0000_t32" style="position:absolute;margin-left:64.3pt;margin-top:14.15pt;width:177.75pt;height:299.75pt;flip:x y;z-index:251664384;visibility:visible;mso-wrap-style:square;mso-width-percent:0;mso-height-percent:0;mso-wrap-distance-left:9pt;mso-wrap-distance-top:0;mso-wrap-distance-right:9pt;mso-wrap-distance-bottom:0;mso-position-horizontal:absolute;mso-position-horizontal-relative:text;mso-position-vertical:absolute;mso-position-vertical-relative:text;mso-width-percent:0;mso-height-percent:0;mso-width-relative:margin;mso-height-relative:margin" o:gfxdata="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" strokecolor="#00b0f0" strokeweight=".5pt">
+              <v:shape w14:anchorId="226B5F36" id="Connettore 2 7" o:spid="_x0000_s1026" type="#_x0000_t32" style="position:absolute;margin-left:47.25pt;margin-top:14.15pt;width:71.2pt;height:339.7pt;flip:x y;z-index:251668480;visibility:visible;mso-wrap-style:square;mso-width-percent:0;mso-height-percent:0;mso-wrap-distance-left:9pt;mso-wrap-distance-top:0;mso-wrap-distance-right:9pt;mso-wrap-distance-bottom:0;mso-position-horizontal:absolute;mso-position-horizontal-relative:text;mso-position-vertical:absolute;mso-position-vertical-relative:text;mso-width-percent:0;mso-height-percent:0;mso-width-relative:margin;mso-height-relative:margin" o:gfxdata="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" strokecolor="#00b0f0" strokeweight=".5pt">
                 <v:stroke endarrow="block" joinstyle="miter"/>
               </v:shape>
             </w:pict>
@@ -1049,7 +1277,7 @@
               </wp:anchor>
             </w:drawing>
           </mc:Choice>
-          <mc:Fallback>
+          <mc:Fallback xmlns:w16sdtdh="http://schemas.microsoft.com/office/word/2020/wordml/sdtdatahash" xmlns:w16="http://schemas.microsoft.com/office/word/2018/wordml" xmlns:w16cex="http://schemas.microsoft.com/office/word/2018/wordml/cex" xmlns:oel="http://schemas.microsoft.com/office/2019/extlst">
             <w:pict>
               <v:shape w14:anchorId="3DFEA67F" id="Connettore 2 4" o:spid="_x0000_s1026" type="#_x0000_t32" style="position:absolute;margin-left:70.35pt;margin-top:17.65pt;width:68.7pt;height:96.3pt;flip:x y;z-index:251661312;visibility:visible;mso-wrap-style:square;mso-width-percent:0;mso-height-percent:0;mso-wrap-distance-left:9pt;mso-wrap-distance-top:0;mso-wrap-distance-right:9pt;mso-wrap-distance-bottom:0;mso-position-horizontal:absolute;mso-position-horizontal-relative:text;mso-position-vertical:absolute;mso-position-vertical-relative:text;mso-width-percent:0;mso-height-percent:0;mso-width-relative:margin;mso-height-relative:margin" o:gfxdata="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" strokecolor="#00b0f0" strokeweight=".5pt">
                 <v:stroke endarrow="block" joinstyle="miter"/>
@@ -1124,7 +1352,7 @@
               </wp:anchor>
             </w:drawing>
           </mc:Choice>
-          <mc:Fallback>
+          <mc:Fallback xmlns:w16sdtdh="http://schemas.microsoft.com/office/word/2020/wordml/sdtdatahash" xmlns:w16="http://schemas.microsoft.com/office/word/2018/wordml" xmlns:w16cex="http://schemas.microsoft.com/office/word/2018/wordml/cex" xmlns:oel="http://schemas.microsoft.com/office/2019/extlst">
             <w:pict>
               <v:shape w14:anchorId="6EA5B074" id="Connettore 2 3" o:spid="_x0000_s1026" type="#_x0000_t32" style="position:absolute;margin-left:70.5pt;margin-top:14.6pt;width:91.45pt;height:33.1pt;flip:x y;z-index:251660288;visibility:visible;mso-wrap-style:square;mso-width-percent:0;mso-height-percent:0;mso-wrap-distance-left:9pt;mso-wrap-distance-top:0;mso-wrap-distance-right:9pt;mso-wrap-distance-bottom:0;mso-position-horizontal:absolute;mso-position-horizontal-relative:text;mso-position-vertical:absolute;mso-position-vertical-relative:text;mso-width-percent:0;mso-height-percent:0;mso-width-relative:margin;mso-height-relative:margin" o:gfxdata="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" strokecolor="#00b0f0" strokeweight=".5pt">
                 <v:stroke endarrow="block" joinstyle="miter"/>
@@ -1199,7 +1427,7 @@
               </wp:anchor>
             </w:drawing>
           </mc:Choice>
-          <mc:Fallback>
+          <mc:Fallback xmlns:w16sdtdh="http://schemas.microsoft.com/office/word/2020/wordml/sdtdatahash" xmlns:w16="http://schemas.microsoft.com/office/word/2018/wordml" xmlns:w16cex="http://schemas.microsoft.com/office/word/2018/wordml/cex" xmlns:oel="http://schemas.microsoft.com/office/2019/extlst">
             <w:pict>
               <v:shape w14:anchorId="06BA559C" id="Connettore 2 1" o:spid="_x0000_s1026" type="#_x0000_t32" style="position:absolute;margin-left:74.4pt;margin-top:10.3pt;width:38.15pt;height:14.55pt;flip:x y;z-index:251659264;visibility:visible;mso-wrap-style:square;mso-width-percent:0;mso-height-percent:0;mso-wrap-distance-left:9pt;mso-wrap-distance-top:0;mso-wrap-distance-right:9pt;mso-wrap-distance-bottom:0;mso-position-horizontal:absolute;mso-position-horizontal-relative:text;mso-position-vertical:absolute;mso-position-vertical-relative:text;mso-width-percent:0;mso-height-percent:0;mso-width-relative:margin;mso-height-relative:margin" o:gfxdata="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" strokecolor="#00b0f0" strokeweight=".5pt">
                 <v:stroke endarrow="block" joinstyle="miter"/>
@@ -1228,14 +1456,12 @@
       <w:r>
         <w:t>UTENTE_PREMIUM (</w:t>
       </w:r>
-      <w:proofErr w:type="gramStart"/>
       <w:r>
         <w:rPr>
           <w:u w:val="single"/>
         </w:rPr>
         <w:t>email</w:t>
       </w:r>
-      <w:proofErr w:type="gramEnd"/>
       <w:r>
         <w:t>, costoAbbonamento, numSondaggi, inizioAbbonamento, fineAbbonamento)</w:t>
       </w:r>
@@ -1268,18 +1494,18 @@
         <mc:AlternateContent>
           <mc:Choice Requires="wps">
             <w:drawing>
-              <wp:anchor distT="0" distB="0" distL="114300" distR="114300" simplePos="0" relativeHeight="251685888" behindDoc="0" locked="0" layoutInCell="1" allowOverlap="1" wp14:anchorId="3B89F45C" wp14:editId="1BDD5539">
+              <wp:anchor distT="0" distB="0" distL="114300" distR="114300" simplePos="0" relativeHeight="251694080" behindDoc="0" locked="0" layoutInCell="1" allowOverlap="1" wp14:anchorId="1FB82E01" wp14:editId="2329F917">
                 <wp:simplePos x="0" y="0"/>
                 <wp:positionH relativeFrom="column">
-                  <wp:posOffset>895985</wp:posOffset>
+                  <wp:posOffset>921571</wp:posOffset>
                 </wp:positionH>
                 <wp:positionV relativeFrom="paragraph">
-                  <wp:posOffset>167640</wp:posOffset>
+                  <wp:posOffset>182569</wp:posOffset>
                 </wp:positionV>
-                <wp:extent cx="723900" cy="2390140"/>
-                <wp:effectExtent l="57150" t="38100" r="19050" b="29210"/>
+                <wp:extent cx="1650380" cy="4624039"/>
+                <wp:effectExtent l="38100" t="25400" r="13335" b="12065"/>
                 <wp:wrapNone/>
-                <wp:docPr id="22" name="Connettore 2 22"/>
+                <wp:docPr id="26" name="Connettore 2 26"/>
                 <wp:cNvGraphicFramePr/>
                 <a:graphic xmlns:a="http://schemas.openxmlformats.org/drawingml/2006/main">
                   <a:graphicData uri="http://schemas.microsoft.com/office/word/2010/wordprocessingShape">
@@ -1288,7 +1514,7 @@
                       <wps:spPr>
                         <a:xfrm flipH="1" flipV="1">
                           <a:off x="0" y="0"/>
-                          <a:ext cx="723900" cy="2390140"/>
+                          <a:ext cx="1650380" cy="4624039"/>
                         </a:xfrm>
                         <a:prstGeom prst="straightConnector1">
                           <a:avLst/>
@@ -1329,7 +1555,7 @@
           </mc:Choice>
           <mc:Fallback>
             <w:pict>
-              <v:shape w14:anchorId="2A20BC93" id="Connettore 2 22" o:spid="_x0000_s1026" type="#_x0000_t32" style="position:absolute;margin-left:70.55pt;margin-top:13.2pt;width:57pt;height:188.2pt;flip:x y;z-index:251685888;visibility:visible;mso-wrap-style:square;mso-width-percent:0;mso-height-percent:0;mso-wrap-distance-left:9pt;mso-wrap-distance-top:0;mso-wrap-distance-right:9pt;mso-wrap-distance-bottom:0;mso-position-horizontal:absolute;mso-position-horizontal-relative:text;mso-position-vertical:absolute;mso-position-vertical-relative:text;mso-width-percent:0;mso-height-percent:0;mso-width-relative:margin;mso-height-relative:margin" o:gfxdata="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" strokecolor="#c00000" strokeweight=".5pt">
+              <v:shape w14:anchorId="47601393" id="Connettore 2 26" o:spid="_x0000_s1026" type="#_x0000_t32" style="position:absolute;margin-left:72.55pt;margin-top:14.4pt;width:129.95pt;height:364.1pt;flip:x y;z-index:251694080;visibility:visible;mso-wrap-style:square;mso-width-percent:0;mso-height-percent:0;mso-wrap-distance-left:9pt;mso-wrap-distance-top:0;mso-wrap-distance-right:9pt;mso-wrap-distance-bottom:0;mso-position-horizontal:absolute;mso-position-horizontal-relative:text;mso-position-vertical:absolute;mso-position-vertical-relative:text;mso-width-percent:0;mso-height-percent:0;mso-width-relative:margin;mso-height-relative:margin" o:gfxdata="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" strokecolor="#c00000" strokeweight=".5pt">
                 <v:stroke endarrow="block" joinstyle="miter"/>
               </v:shape>
             </w:pict>
@@ -1337,35 +1563,180 @@
         </mc:AlternateContent>
       </w:r>
       <w:r>
-        <w:t>AZIENDA (</w:t>
-      </w:r>
-      <w:proofErr w:type="gramStart"/>
-      <w:r>
-        <w:rPr>
-          <w:u w:val="single"/>
-        </w:rPr>
-        <w:t>codiceFiscale</w:t>
-      </w:r>
-      <w:r>
-        <w:t xml:space="preserve"> ,</w:t>
-      </w:r>
-      <w:proofErr w:type="gramEnd"/>
-      <w:r>
-        <w:t xml:space="preserve"> email, Nome, Sede)</w:t>
-      </w:r>
-    </w:p>
-    <w:p>
-      <w:pPr>
-        <w:spacing w:line="360" w:lineRule="auto"/>
-      </w:pPr>
-      <w:r>
         <w:rPr>
           <w:noProof/>
         </w:rPr>
         <mc:AlternateContent>
           <mc:Choice Requires="wps">
             <w:drawing>
-              <wp:anchor distT="0" distB="0" distL="114300" distR="114300" simplePos="0" relativeHeight="251671552" behindDoc="0" locked="0" layoutInCell="1" allowOverlap="1" wp14:anchorId="1A27CC65" wp14:editId="139AA094">
+              <wp:anchor distT="0" distB="0" distL="114300" distR="114300" simplePos="0" relativeHeight="251685888" behindDoc="0" locked="0" layoutInCell="1" allowOverlap="1" wp14:anchorId="3B89F45C" wp14:editId="0B3FEA8D">
+                <wp:simplePos x="0" y="0"/>
+                <wp:positionH relativeFrom="column">
+                  <wp:posOffset>896808</wp:posOffset>
+                </wp:positionH>
+                <wp:positionV relativeFrom="paragraph">
+                  <wp:posOffset>168749</wp:posOffset>
+                </wp:positionV>
+                <wp:extent cx="1506828" cy="2369713"/>
+                <wp:effectExtent l="25400" t="25400" r="17780" b="18415"/>
+                <wp:wrapNone/>
+                <wp:docPr id="22" name="Connettore 2 22"/>
+                <wp:cNvGraphicFramePr/>
+                <a:graphic xmlns:a="http://schemas.openxmlformats.org/drawingml/2006/main">
+                  <a:graphicData uri="http://schemas.microsoft.com/office/word/2010/wordprocessingShape">
+                    <wps:wsp>
+                      <wps:cNvCnPr/>
+                      <wps:spPr>
+                        <a:xfrm flipH="1" flipV="1">
+                          <a:off x="0" y="0"/>
+                          <a:ext cx="1506828" cy="2369713"/>
+                        </a:xfrm>
+                        <a:prstGeom prst="straightConnector1">
+                          <a:avLst/>
+                        </a:prstGeom>
+                        <a:ln>
+                          <a:solidFill>
+                            <a:srgbClr val="C00000"/>
+                          </a:solidFill>
+                          <a:tailEnd type="triangle"/>
+                        </a:ln>
+                      </wps:spPr>
+                      <wps:style>
+                        <a:lnRef idx="1">
+                          <a:schemeClr val="accent1"/>
+                        </a:lnRef>
+                        <a:fillRef idx="0">
+                          <a:schemeClr val="accent1"/>
+                        </a:fillRef>
+                        <a:effectRef idx="0">
+                          <a:schemeClr val="accent1"/>
+                        </a:effectRef>
+                        <a:fontRef idx="minor">
+                          <a:schemeClr val="tx1"/>
+                        </a:fontRef>
+                      </wps:style>
+                      <wps:bodyPr/>
+                    </wps:wsp>
+                  </a:graphicData>
+                </a:graphic>
+                <wp14:sizeRelH relativeFrom="margin">
+                  <wp14:pctWidth>0</wp14:pctWidth>
+                </wp14:sizeRelH>
+                <wp14:sizeRelV relativeFrom="margin">
+                  <wp14:pctHeight>0</wp14:pctHeight>
+                </wp14:sizeRelV>
+              </wp:anchor>
+            </w:drawing>
+          </mc:Choice>
+          <mc:Fallback>
+            <w:pict>
+              <v:shape w14:anchorId="3C1D7A3C" id="Connettore 2 22" o:spid="_x0000_s1026" type="#_x0000_t32" style="position:absolute;margin-left:70.6pt;margin-top:13.3pt;width:118.65pt;height:186.6pt;flip:x y;z-index:251685888;visibility:visible;mso-wrap-style:square;mso-width-percent:0;mso-height-percent:0;mso-wrap-distance-left:9pt;mso-wrap-distance-top:0;mso-wrap-distance-right:9pt;mso-wrap-distance-bottom:0;mso-position-horizontal:absolute;mso-position-horizontal-relative:text;mso-position-vertical:absolute;mso-position-vertical-relative:text;mso-width-percent:0;mso-height-percent:0;mso-width-relative:margin;mso-height-relative:margin" o:gfxdata="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" strokecolor="#c00000" strokeweight=".5pt">
+                <v:stroke endarrow="block" joinstyle="miter"/>
+              </v:shape>
+            </w:pict>
+          </mc:Fallback>
+        </mc:AlternateContent>
+      </w:r>
+      <w:r>
+        <w:t>AZIENDA (</w:t>
+      </w:r>
+      <w:r>
+        <w:rPr>
+          <w:u w:val="single"/>
+        </w:rPr>
+        <w:t>codiceFiscale</w:t>
+      </w:r>
+      <w:r>
+        <w:t xml:space="preserve"> , email, Nome, Sede)</w:t>
+      </w:r>
+    </w:p>
+    <w:p>
+      <w:pPr>
+        <w:spacing w:line="360" w:lineRule="auto"/>
+      </w:pPr>
+      <w:r>
+        <w:rPr>
+          <w:noProof/>
+        </w:rPr>
+        <mc:AlternateContent>
+          <mc:Choice Requires="wps">
+            <w:drawing>
+              <wp:anchor distT="0" distB="0" distL="114300" distR="114300" simplePos="0" relativeHeight="251698176" behindDoc="0" locked="0" layoutInCell="1" allowOverlap="1" wp14:anchorId="311961AA" wp14:editId="3395E20C">
+                <wp:simplePos x="0" y="0"/>
+                <wp:positionH relativeFrom="column">
+                  <wp:posOffset>1095831</wp:posOffset>
+                </wp:positionH>
+                <wp:positionV relativeFrom="paragraph">
+                  <wp:posOffset>177854</wp:posOffset>
+                </wp:positionV>
+                <wp:extent cx="1171978" cy="4610636"/>
+                <wp:effectExtent l="38100" t="25400" r="22225" b="12700"/>
+                <wp:wrapNone/>
+                <wp:docPr id="28" name="Connettore 2 28"/>
+                <wp:cNvGraphicFramePr/>
+                <a:graphic xmlns:a="http://schemas.openxmlformats.org/drawingml/2006/main">
+                  <a:graphicData uri="http://schemas.microsoft.com/office/word/2010/wordprocessingShape">
+                    <wps:wsp>
+                      <wps:cNvCnPr/>
+                      <wps:spPr>
+                        <a:xfrm flipH="1" flipV="1">
+                          <a:off x="0" y="0"/>
+                          <a:ext cx="1171978" cy="4610636"/>
+                        </a:xfrm>
+                        <a:prstGeom prst="straightConnector1">
+                          <a:avLst/>
+                        </a:prstGeom>
+                        <a:ln>
+                          <a:solidFill>
+                            <a:srgbClr val="7030A0"/>
+                          </a:solidFill>
+                          <a:tailEnd type="triangle"/>
+                        </a:ln>
+                      </wps:spPr>
+                      <wps:style>
+                        <a:lnRef idx="1">
+                          <a:schemeClr val="accent1"/>
+                        </a:lnRef>
+                        <a:fillRef idx="0">
+                          <a:schemeClr val="accent1"/>
+                        </a:fillRef>
+                        <a:effectRef idx="0">
+                          <a:schemeClr val="accent1"/>
+                        </a:effectRef>
+                        <a:fontRef idx="minor">
+                          <a:schemeClr val="tx1"/>
+                        </a:fontRef>
+                      </wps:style>
+                      <wps:bodyPr/>
+                    </wps:wsp>
+                  </a:graphicData>
+                </a:graphic>
+                <wp14:sizeRelH relativeFrom="margin">
+                  <wp14:pctWidth>0</wp14:pctWidth>
+                </wp14:sizeRelH>
+                <wp14:sizeRelV relativeFrom="margin">
+                  <wp14:pctHeight>0</wp14:pctHeight>
+                </wp14:sizeRelV>
+              </wp:anchor>
+            </w:drawing>
+          </mc:Choice>
+          <mc:Fallback>
+            <w:pict>
+              <v:shape w14:anchorId="47965CA9" id="Connettore 2 28" o:spid="_x0000_s1026" type="#_x0000_t32" style="position:absolute;margin-left:86.3pt;margin-top:14pt;width:92.3pt;height:363.05pt;flip:x y;z-index:251698176;visibility:visible;mso-wrap-style:square;mso-width-percent:0;mso-height-percent:0;mso-wrap-distance-left:9pt;mso-wrap-distance-top:0;mso-wrap-distance-right:9pt;mso-wrap-distance-bottom:0;mso-position-horizontal:absolute;mso-position-horizontal-relative:text;mso-position-vertical:absolute;mso-position-vertical-relative:text;mso-width-percent:0;mso-height-percent:0;mso-width-relative:margin;mso-height-relative:margin" o:gfxdata="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" strokecolor="#7030a0" strokeweight=".5pt">
+                <v:stroke endarrow="block" joinstyle="miter"/>
+              </v:shape>
+            </w:pict>
+          </mc:Fallback>
+        </mc:AlternateContent>
+      </w:r>
+      <w:r>
+        <w:rPr>
+          <w:noProof/>
+        </w:rPr>
+        <mc:AlternateContent>
+          <mc:Choice Requires="wps">
+            <w:drawing>
+              <wp:anchor distT="0" distB="0" distL="114300" distR="114300" simplePos="0" relativeHeight="251671552" behindDoc="0" locked="0" layoutInCell="1" allowOverlap="1" wp14:anchorId="1A27CC65" wp14:editId="7948A9BC">
                 <wp:simplePos x="0" y="0"/>
                 <wp:positionH relativeFrom="column">
                   <wp:posOffset>1066930</wp:posOffset>
@@ -1426,7 +1797,7 @@
           </mc:Choice>
           <mc:Fallback>
             <w:pict>
-              <v:shape w14:anchorId="45F40ABB" id="Connettore 2 9" o:spid="_x0000_s1026" type="#_x0000_t32" style="position:absolute;margin-left:84pt;margin-top:15.55pt;width:106.95pt;height:7.95pt;flip:x y;z-index:251671552;visibility:visible;mso-wrap-style:square;mso-width-percent:0;mso-height-percent:0;mso-wrap-distance-left:9pt;mso-wrap-distance-top:0;mso-wrap-distance-right:9pt;mso-wrap-distance-bottom:0;mso-position-horizontal:absolute;mso-position-horizontal-relative:text;mso-position-vertical:absolute;mso-position-vertical-relative:text;mso-width-percent:0;mso-height-percent:0;mso-width-relative:margin;mso-height-relative:margin" o:gfxdata="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" strokecolor="#7030a0" strokeweight=".5pt">
+              <v:shape w14:anchorId="40E7C952" id="Connettore 2 9" o:spid="_x0000_s1026" type="#_x0000_t32" style="position:absolute;margin-left:84pt;margin-top:15.55pt;width:106.95pt;height:7.95pt;flip:x y;z-index:251671552;visibility:visible;mso-wrap-style:square;mso-width-percent:0;mso-height-percent:0;mso-wrap-distance-left:9pt;mso-wrap-distance-top:0;mso-wrap-distance-right:9pt;mso-wrap-distance-bottom:0;mso-position-horizontal:absolute;mso-position-horizontal-relative:text;mso-position-vertical:absolute;mso-position-vertical-relative:text;mso-width-percent:0;mso-height-percent:0;mso-width-relative:margin;mso-height-relative:margin" o:gfxdata="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" strokecolor="#7030a0" strokeweight=".5pt">
                 <v:stroke endarrow="block" joinstyle="miter"/>
               </v:shape>
             </w:pict>
@@ -1483,18 +1854,18 @@
         <mc:AlternateContent>
           <mc:Choice Requires="wps">
             <w:drawing>
-              <wp:anchor distT="0" distB="0" distL="114300" distR="114300" simplePos="0" relativeHeight="251675648" behindDoc="0" locked="0" layoutInCell="1" allowOverlap="1" wp14:anchorId="7EE041F4" wp14:editId="4FDD95CE">
+              <wp:anchor distT="0" distB="0" distL="114300" distR="114300" simplePos="0" relativeHeight="251696128" behindDoc="0" locked="0" layoutInCell="1" allowOverlap="1" wp14:anchorId="1F60027C" wp14:editId="5DF36067">
                 <wp:simplePos x="0" y="0"/>
                 <wp:positionH relativeFrom="column">
-                  <wp:posOffset>1175232</wp:posOffset>
+                  <wp:posOffset>1134468</wp:posOffset>
                 </wp:positionH>
                 <wp:positionV relativeFrom="paragraph">
-                  <wp:posOffset>229765</wp:posOffset>
+                  <wp:posOffset>199237</wp:posOffset>
                 </wp:positionV>
-                <wp:extent cx="1038073" cy="2877413"/>
-                <wp:effectExtent l="38100" t="38100" r="29210" b="18415"/>
+                <wp:extent cx="77273" cy="4005330"/>
+                <wp:effectExtent l="63500" t="25400" r="24765" b="8255"/>
                 <wp:wrapNone/>
-                <wp:docPr id="13" name="Connettore 2 13"/>
+                <wp:docPr id="27" name="Connettore 2 27"/>
                 <wp:cNvGraphicFramePr/>
                 <a:graphic xmlns:a="http://schemas.openxmlformats.org/drawingml/2006/main">
                   <a:graphicData uri="http://schemas.microsoft.com/office/word/2010/wordprocessingShape">
@@ -1503,7 +1874,7 @@
                       <wps:spPr>
                         <a:xfrm flipH="1" flipV="1">
                           <a:off x="0" y="0"/>
-                          <a:ext cx="1038073" cy="2877413"/>
+                          <a:ext cx="77273" cy="4005330"/>
                         </a:xfrm>
                         <a:prstGeom prst="straightConnector1">
                           <a:avLst/>
@@ -1544,7 +1915,232 @@
           </mc:Choice>
           <mc:Fallback>
             <w:pict>
-              <v:shape w14:anchorId="6E9727A3" id="Connettore 2 13" o:spid="_x0000_s1026" type="#_x0000_t32" style="position:absolute;margin-left:92.55pt;margin-top:18.1pt;width:81.75pt;height:226.55pt;flip:x y;z-index:251675648;visibility:visible;mso-wrap-style:square;mso-width-percent:0;mso-height-percent:0;mso-wrap-distance-left:9pt;mso-wrap-distance-top:0;mso-wrap-distance-right:9pt;mso-wrap-distance-bottom:0;mso-position-horizontal:absolute;mso-position-horizontal-relative:text;mso-position-vertical:absolute;mso-position-vertical-relative:text;mso-width-percent:0;mso-height-percent:0;mso-width-relative:margin;mso-height-relative:margin" o:gfxdata="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" strokecolor="#00b050" strokeweight=".5pt">
+              <v:shape w14:anchorId="07E1C225" id="Connettore 2 27" o:spid="_x0000_s1026" type="#_x0000_t32" style="position:absolute;margin-left:89.35pt;margin-top:15.7pt;width:6.1pt;height:315.4pt;flip:x y;z-index:251696128;visibility:visible;mso-wrap-style:square;mso-width-percent:0;mso-height-percent:0;mso-wrap-distance-left:9pt;mso-wrap-distance-top:0;mso-wrap-distance-right:9pt;mso-wrap-distance-bottom:0;mso-position-horizontal:absolute;mso-position-horizontal-relative:text;mso-position-vertical:absolute;mso-position-vertical-relative:text;mso-width-percent:0;mso-height-percent:0;mso-width-relative:margin;mso-height-relative:margin" o:gfxdata="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" strokecolor="#00b050" strokeweight=".5pt">
+                <v:stroke endarrow="block" joinstyle="miter"/>
+              </v:shape>
+            </w:pict>
+          </mc:Fallback>
+        </mc:AlternateContent>
+      </w:r>
+      <w:r>
+        <w:rPr>
+          <w:noProof/>
+        </w:rPr>
+        <mc:AlternateContent>
+          <mc:Choice Requires="wps">
+            <w:drawing>
+              <wp:anchor distT="0" distB="0" distL="114300" distR="114300" simplePos="0" relativeHeight="251675648" behindDoc="0" locked="0" layoutInCell="1" allowOverlap="1" wp14:anchorId="7EE041F4" wp14:editId="37C3EC3E">
+                <wp:simplePos x="0" y="0"/>
+                <wp:positionH relativeFrom="column">
+                  <wp:posOffset>1174332</wp:posOffset>
+                </wp:positionH>
+                <wp:positionV relativeFrom="paragraph">
+                  <wp:posOffset>229669</wp:posOffset>
+                </wp:positionV>
+                <wp:extent cx="1226634" cy="2869580"/>
+                <wp:effectExtent l="25400" t="25400" r="18415" b="13335"/>
+                <wp:wrapNone/>
+                <wp:docPr id="13" name="Connettore 2 13"/>
+                <wp:cNvGraphicFramePr/>
+                <a:graphic xmlns:a="http://schemas.openxmlformats.org/drawingml/2006/main">
+                  <a:graphicData uri="http://schemas.microsoft.com/office/word/2010/wordprocessingShape">
+                    <wps:wsp>
+                      <wps:cNvCnPr/>
+                      <wps:spPr>
+                        <a:xfrm flipH="1" flipV="1">
+                          <a:off x="0" y="0"/>
+                          <a:ext cx="1226634" cy="2869580"/>
+                        </a:xfrm>
+                        <a:prstGeom prst="straightConnector1">
+                          <a:avLst/>
+                        </a:prstGeom>
+                        <a:ln>
+                          <a:solidFill>
+                            <a:srgbClr val="00B050"/>
+                          </a:solidFill>
+                          <a:tailEnd type="triangle"/>
+                        </a:ln>
+                      </wps:spPr>
+                      <wps:style>
+                        <a:lnRef idx="1">
+                          <a:schemeClr val="accent1"/>
+                        </a:lnRef>
+                        <a:fillRef idx="0">
+                          <a:schemeClr val="accent1"/>
+                        </a:fillRef>
+                        <a:effectRef idx="0">
+                          <a:schemeClr val="accent1"/>
+                        </a:effectRef>
+                        <a:fontRef idx="minor">
+                          <a:schemeClr val="tx1"/>
+                        </a:fontRef>
+                      </wps:style>
+                      <wps:bodyPr/>
+                    </wps:wsp>
+                  </a:graphicData>
+                </a:graphic>
+                <wp14:sizeRelH relativeFrom="margin">
+                  <wp14:pctWidth>0</wp14:pctWidth>
+                </wp14:sizeRelH>
+                <wp14:sizeRelV relativeFrom="margin">
+                  <wp14:pctHeight>0</wp14:pctHeight>
+                </wp14:sizeRelV>
+              </wp:anchor>
+            </w:drawing>
+          </mc:Choice>
+          <mc:Fallback>
+            <w:pict>
+              <v:shape w14:anchorId="542553E2" id="Connettore 2 13" o:spid="_x0000_s1026" type="#_x0000_t32" style="position:absolute;margin-left:92.45pt;margin-top:18.1pt;width:96.6pt;height:225.95pt;flip:x y;z-index:251675648;visibility:visible;mso-wrap-style:square;mso-width-percent:0;mso-height-percent:0;mso-wrap-distance-left:9pt;mso-wrap-distance-top:0;mso-wrap-distance-right:9pt;mso-wrap-distance-bottom:0;mso-position-horizontal:absolute;mso-position-horizontal-relative:text;mso-position-vertical:absolute;mso-position-vertical-relative:text;mso-width-percent:0;mso-height-percent:0;mso-width-relative:margin;mso-height-relative:margin" o:gfxdata="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" strokecolor="#00b050" strokeweight=".5pt">
+                <v:stroke endarrow="block" joinstyle="miter"/>
+              </v:shape>
+            </w:pict>
+          </mc:Fallback>
+        </mc:AlternateContent>
+      </w:r>
+      <w:r>
+        <w:rPr>
+          <w:noProof/>
+        </w:rPr>
+        <mc:AlternateContent>
+          <mc:Choice Requires="wps">
+            <w:drawing>
+              <wp:anchor distT="0" distB="0" distL="114300" distR="114300" simplePos="0" relativeHeight="251692032" behindDoc="0" locked="0" layoutInCell="1" allowOverlap="1" wp14:anchorId="44A7AF3A" wp14:editId="376936DA">
+                <wp:simplePos x="0" y="0"/>
+                <wp:positionH relativeFrom="column">
+                  <wp:posOffset>1196633</wp:posOffset>
+                </wp:positionH>
+                <wp:positionV relativeFrom="paragraph">
+                  <wp:posOffset>177629</wp:posOffset>
+                </wp:positionV>
+                <wp:extent cx="2735766" cy="3791414"/>
+                <wp:effectExtent l="25400" t="25400" r="20320" b="19050"/>
+                <wp:wrapNone/>
+                <wp:docPr id="25" name="Connettore 2 25"/>
+                <wp:cNvGraphicFramePr/>
+                <a:graphic xmlns:a="http://schemas.openxmlformats.org/drawingml/2006/main">
+                  <a:graphicData uri="http://schemas.microsoft.com/office/word/2010/wordprocessingShape">
+                    <wps:wsp>
+                      <wps:cNvCnPr/>
+                      <wps:spPr>
+                        <a:xfrm flipH="1" flipV="1">
+                          <a:off x="0" y="0"/>
+                          <a:ext cx="2735766" cy="3791414"/>
+                        </a:xfrm>
+                        <a:prstGeom prst="straightConnector1">
+                          <a:avLst/>
+                        </a:prstGeom>
+                        <a:ln>
+                          <a:solidFill>
+                            <a:srgbClr val="00B050"/>
+                          </a:solidFill>
+                          <a:tailEnd type="triangle"/>
+                        </a:ln>
+                      </wps:spPr>
+                      <wps:style>
+                        <a:lnRef idx="1">
+                          <a:schemeClr val="accent1"/>
+                        </a:lnRef>
+                        <a:fillRef idx="0">
+                          <a:schemeClr val="accent1"/>
+                        </a:fillRef>
+                        <a:effectRef idx="0">
+                          <a:schemeClr val="accent1"/>
+                        </a:effectRef>
+                        <a:fontRef idx="minor">
+                          <a:schemeClr val="tx1"/>
+                        </a:fontRef>
+                      </wps:style>
+                      <wps:bodyPr/>
+                    </wps:wsp>
+                  </a:graphicData>
+                </a:graphic>
+                <wp14:sizeRelH relativeFrom="margin">
+                  <wp14:pctWidth>0</wp14:pctWidth>
+                </wp14:sizeRelH>
+                <wp14:sizeRelV relativeFrom="margin">
+                  <wp14:pctHeight>0</wp14:pctHeight>
+                </wp14:sizeRelV>
+              </wp:anchor>
+            </w:drawing>
+          </mc:Choice>
+          <mc:Fallback>
+            <w:pict>
+              <v:shape w14:anchorId="5B5CA2C3" id="Connettore 2 25" o:spid="_x0000_s1026" type="#_x0000_t32" style="position:absolute;margin-left:94.2pt;margin-top:14pt;width:215.4pt;height:298.55pt;flip:x y;z-index:251692032;visibility:visible;mso-wrap-style:square;mso-width-percent:0;mso-height-percent:0;mso-wrap-distance-left:9pt;mso-wrap-distance-top:0;mso-wrap-distance-right:9pt;mso-wrap-distance-bottom:0;mso-position-horizontal:absolute;mso-position-horizontal-relative:text;mso-position-vertical:absolute;mso-position-vertical-relative:text;mso-width-percent:0;mso-height-percent:0;mso-width-relative:margin;mso-height-relative:margin" o:gfxdata="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" strokecolor="#00b050" strokeweight=".5pt">
+                <v:stroke endarrow="block" joinstyle="miter"/>
+              </v:shape>
+            </w:pict>
+          </mc:Fallback>
+        </mc:AlternateContent>
+      </w:r>
+      <w:r>
+        <w:rPr>
+          <w:noProof/>
+        </w:rPr>
+        <mc:AlternateContent>
+          <mc:Choice Requires="wps">
+            <w:drawing>
+              <wp:anchor distT="0" distB="0" distL="114300" distR="114300" simplePos="0" relativeHeight="251689984" behindDoc="0" locked="0" layoutInCell="1" allowOverlap="1" wp14:anchorId="3C9BB971" wp14:editId="0AF39ECD">
+                <wp:simplePos x="0" y="0"/>
+                <wp:positionH relativeFrom="column">
+                  <wp:posOffset>1169637</wp:posOffset>
+                </wp:positionH>
+                <wp:positionV relativeFrom="paragraph">
+                  <wp:posOffset>197360</wp:posOffset>
+                </wp:positionV>
+                <wp:extent cx="2179406" cy="3437159"/>
+                <wp:effectExtent l="25400" t="25400" r="17780" b="17780"/>
+                <wp:wrapNone/>
+                <wp:docPr id="24" name="Connettore 2 24"/>
+                <wp:cNvGraphicFramePr/>
+                <a:graphic xmlns:a="http://schemas.openxmlformats.org/drawingml/2006/main">
+                  <a:graphicData uri="http://schemas.microsoft.com/office/word/2010/wordprocessingShape">
+                    <wps:wsp>
+                      <wps:cNvCnPr/>
+                      <wps:spPr>
+                        <a:xfrm flipH="1" flipV="1">
+                          <a:off x="0" y="0"/>
+                          <a:ext cx="2179406" cy="3437159"/>
+                        </a:xfrm>
+                        <a:prstGeom prst="straightConnector1">
+                          <a:avLst/>
+                        </a:prstGeom>
+                        <a:ln>
+                          <a:solidFill>
+                            <a:srgbClr val="00B050"/>
+                          </a:solidFill>
+                          <a:tailEnd type="triangle"/>
+                        </a:ln>
+                      </wps:spPr>
+                      <wps:style>
+                        <a:lnRef idx="1">
+                          <a:schemeClr val="accent1"/>
+                        </a:lnRef>
+                        <a:fillRef idx="0">
+                          <a:schemeClr val="accent1"/>
+                        </a:fillRef>
+                        <a:effectRef idx="0">
+                          <a:schemeClr val="accent1"/>
+                        </a:effectRef>
+                        <a:fontRef idx="minor">
+                          <a:schemeClr val="tx1"/>
+                        </a:fontRef>
+                      </wps:style>
+                      <wps:bodyPr/>
+                    </wps:wsp>
+                  </a:graphicData>
+                </a:graphic>
+                <wp14:sizeRelH relativeFrom="margin">
+                  <wp14:pctWidth>0</wp14:pctWidth>
+                </wp14:sizeRelH>
+                <wp14:sizeRelV relativeFrom="margin">
+                  <wp14:pctHeight>0</wp14:pctHeight>
+                </wp14:sizeRelV>
+              </wp:anchor>
+            </w:drawing>
+          </mc:Choice>
+          <mc:Fallback>
+            <w:pict>
+              <v:shape w14:anchorId="3296921C" id="Connettore 2 24" o:spid="_x0000_s1026" type="#_x0000_t32" style="position:absolute;margin-left:92.1pt;margin-top:15.55pt;width:171.6pt;height:270.65pt;flip:x y;z-index:251689984;visibility:visible;mso-wrap-style:square;mso-width-percent:0;mso-height-percent:0;mso-wrap-distance-left:9pt;mso-wrap-distance-top:0;mso-wrap-distance-right:9pt;mso-wrap-distance-bottom:0;mso-position-horizontal:absolute;mso-position-horizontal-relative:text;mso-position-vertical:absolute;mso-position-vertical-relative:text;mso-width-percent:0;mso-height-percent:0;mso-width-relative:margin;mso-height-relative:margin" o:gfxdata="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" strokecolor="#00b050" strokeweight=".5pt">
                 <v:stroke endarrow="block" joinstyle="miter"/>
               </v:shape>
             </w:pict>
@@ -1611,7 +2207,7 @@
               </wp:anchor>
             </w:drawing>
           </mc:Choice>
-          <mc:Fallback>
+          <mc:Fallback xmlns:w16sdtdh="http://schemas.microsoft.com/office/word/2020/wordml/sdtdatahash" xmlns:w16="http://schemas.microsoft.com/office/word/2018/wordml" xmlns:w16cex="http://schemas.microsoft.com/office/word/2018/wordml/cex" xmlns:oel="http://schemas.microsoft.com/office/2019/extlst">
             <w:pict>
               <v:shape w14:anchorId="6DD2F772" id="Connettore 2 10" o:spid="_x0000_s1026" type="#_x0000_t32" style="position:absolute;margin-left:95.95pt;margin-top:13.7pt;width:17.9pt;height:11.25pt;flip:x y;z-index:251672576;visibility:visible;mso-wrap-style:square;mso-wrap-distance-left:9pt;mso-wrap-distance-top:0;mso-wrap-distance-right:9pt;mso-wrap-distance-bottom:0;mso-position-horizontal:absolute;mso-position-horizontal-relative:text;mso-position-vertical:absolute;mso-position-vertical-relative:text" o:gfxdata="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" strokecolor="#00b050" strokeweight=".5pt">
                 <v:stroke endarrow="block" joinstyle="miter"/>
@@ -1686,7 +2282,7 @@
               </wp:anchor>
             </w:drawing>
           </mc:Choice>
-          <mc:Fallback>
+          <mc:Fallback xmlns:w16sdtdh="http://schemas.microsoft.com/office/word/2020/wordml/sdtdatahash" xmlns:w16="http://schemas.microsoft.com/office/word/2018/wordml" xmlns:w16cex="http://schemas.microsoft.com/office/word/2018/wordml/cex" xmlns:oel="http://schemas.microsoft.com/office/2019/extlst">
             <w:pict>
               <v:shape w14:anchorId="14A11E89" id="Connettore 2 12" o:spid="_x0000_s1026" type="#_x0000_t32" style="position:absolute;margin-left:82.3pt;margin-top:15.65pt;width:150.95pt;height:206.15pt;flip:x y;z-index:251674624;visibility:visible;mso-wrap-style:square;mso-width-percent:0;mso-height-percent:0;mso-wrap-distance-left:9pt;mso-wrap-distance-top:0;mso-wrap-distance-right:9pt;mso-wrap-distance-bottom:0;mso-position-horizontal:absolute;mso-position-horizontal-relative:text;mso-position-vertical:absolute;mso-position-vertical-relative:text;mso-width-percent:0;mso-height-percent:0;mso-width-relative:margin;mso-height-relative:margin" o:gfxdata="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" strokecolor="#00b050" strokeweight=".5pt">
                 <v:stroke endarrow="block" joinstyle="miter"/>
@@ -1698,7 +2294,6 @@
       <w:r>
         <w:t>SONDAGGIO (</w:t>
       </w:r>
-      <w:proofErr w:type="gramStart"/>
       <w:r>
         <w:rPr>
           <w:u w:val="single"/>
@@ -1706,11 +2301,7 @@
         <w:t>Codice</w:t>
       </w:r>
       <w:r>
-        <w:t xml:space="preserve"> ,</w:t>
-      </w:r>
-      <w:proofErr w:type="gramEnd"/>
-      <w:r>
-        <w:t xml:space="preserve"> Titolo, maxUtenti, dataCreazione, dataChiusura, stato)</w:t>
+        <w:t xml:space="preserve"> , Titolo, maxUtenti, dataCreazione, dataChiusura, stato)</w:t>
       </w:r>
     </w:p>
     <w:p>
@@ -1778,7 +2369,7 @@
               </wp:anchor>
             </w:drawing>
           </mc:Choice>
-          <mc:Fallback>
+          <mc:Fallback xmlns:w16sdtdh="http://schemas.microsoft.com/office/word/2020/wordml/sdtdatahash" xmlns:w16="http://schemas.microsoft.com/office/word/2018/wordml" xmlns:w16cex="http://schemas.microsoft.com/office/word/2018/wordml/cex" xmlns:oel="http://schemas.microsoft.com/office/2019/extlst">
             <w:pict>
               <v:shape w14:anchorId="761850BF" id="Connettore 2 11" o:spid="_x0000_s1026" type="#_x0000_t32" style="position:absolute;margin-left:70.55pt;margin-top:15.05pt;width:135.7pt;height:11.65pt;flip:x;z-index:251673600;visibility:visible;mso-wrap-style:square;mso-wrap-distance-left:9pt;mso-wrap-distance-top:0;mso-wrap-distance-right:9pt;mso-wrap-distance-bottom:0;mso-position-horizontal:absolute;mso-position-horizontal-relative:text;mso-position-vertical:absolute;mso-position-vertical-relative:text" o:gfxdata="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" strokecolor="#ee32e5" strokeweight=".5pt">
                 <v:stroke endarrow="block" joinstyle="miter"/>
@@ -1820,7 +2411,157 @@
         <mc:AlternateContent>
           <mc:Choice Requires="wps">
             <w:drawing>
-              <wp:anchor distT="0" distB="0" distL="114300" distR="114300" simplePos="0" relativeHeight="251683840" behindDoc="0" locked="0" layoutInCell="1" allowOverlap="1" wp14:anchorId="1648FCC4" wp14:editId="4C8AFB4B">
+              <wp:anchor distT="0" distB="0" distL="114300" distR="114300" simplePos="0" relativeHeight="251682816" behindDoc="0" locked="0" layoutInCell="1" allowOverlap="1" wp14:anchorId="31A02324" wp14:editId="6C5000FE">
+                <wp:simplePos x="0" y="0"/>
+                <wp:positionH relativeFrom="column">
+                  <wp:posOffset>891833</wp:posOffset>
+                </wp:positionH>
+                <wp:positionV relativeFrom="paragraph">
+                  <wp:posOffset>199328</wp:posOffset>
+                </wp:positionV>
+                <wp:extent cx="2542478" cy="929268"/>
+                <wp:effectExtent l="25400" t="38100" r="10795" b="23495"/>
+                <wp:wrapNone/>
+                <wp:docPr id="19" name="Connettore 2 19"/>
+                <wp:cNvGraphicFramePr/>
+                <a:graphic xmlns:a="http://schemas.openxmlformats.org/drawingml/2006/main">
+                  <a:graphicData uri="http://schemas.microsoft.com/office/word/2010/wordprocessingShape">
+                    <wps:wsp>
+                      <wps:cNvCnPr/>
+                      <wps:spPr>
+                        <a:xfrm flipH="1" flipV="1">
+                          <a:off x="0" y="0"/>
+                          <a:ext cx="2542478" cy="929268"/>
+                        </a:xfrm>
+                        <a:prstGeom prst="straightConnector1">
+                          <a:avLst/>
+                        </a:prstGeom>
+                        <a:ln>
+                          <a:solidFill>
+                            <a:srgbClr val="EE32E5"/>
+                          </a:solidFill>
+                          <a:tailEnd type="triangle"/>
+                        </a:ln>
+                      </wps:spPr>
+                      <wps:style>
+                        <a:lnRef idx="1">
+                          <a:schemeClr val="accent1"/>
+                        </a:lnRef>
+                        <a:fillRef idx="0">
+                          <a:schemeClr val="accent1"/>
+                        </a:fillRef>
+                        <a:effectRef idx="0">
+                          <a:schemeClr val="accent1"/>
+                        </a:effectRef>
+                        <a:fontRef idx="minor">
+                          <a:schemeClr val="tx1"/>
+                        </a:fontRef>
+                      </wps:style>
+                      <wps:bodyPr/>
+                    </wps:wsp>
+                  </a:graphicData>
+                </a:graphic>
+                <wp14:sizeRelH relativeFrom="margin">
+                  <wp14:pctWidth>0</wp14:pctWidth>
+                </wp14:sizeRelH>
+                <wp14:sizeRelV relativeFrom="margin">
+                  <wp14:pctHeight>0</wp14:pctHeight>
+                </wp14:sizeRelV>
+              </wp:anchor>
+            </w:drawing>
+          </mc:Choice>
+          <mc:Fallback>
+            <w:pict>
+              <v:shape w14:anchorId="16228CE6" id="Connettore 2 19" o:spid="_x0000_s1026" type="#_x0000_t32" style="position:absolute;margin-left:70.2pt;margin-top:15.7pt;width:200.2pt;height:73.15pt;flip:x y;z-index:251682816;visibility:visible;mso-wrap-style:square;mso-width-percent:0;mso-height-percent:0;mso-wrap-distance-left:9pt;mso-wrap-distance-top:0;mso-wrap-distance-right:9pt;mso-wrap-distance-bottom:0;mso-position-horizontal:absolute;mso-position-horizontal-relative:text;mso-position-vertical:absolute;mso-position-vertical-relative:text;mso-width-percent:0;mso-height-percent:0;mso-width-relative:margin;mso-height-relative:margin" o:gfxdata="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" strokecolor="#ee32e5" strokeweight=".5pt">
+                <v:stroke endarrow="block" joinstyle="miter"/>
+              </v:shape>
+            </w:pict>
+          </mc:Fallback>
+        </mc:AlternateContent>
+      </w:r>
+      <w:r>
+        <w:rPr>
+          <w:noProof/>
+        </w:rPr>
+        <mc:AlternateContent>
+          <mc:Choice Requires="wps">
+            <w:drawing>
+              <wp:anchor distT="0" distB="0" distL="114300" distR="114300" simplePos="0" relativeHeight="251681792" behindDoc="0" locked="0" layoutInCell="1" allowOverlap="1" wp14:anchorId="3556CCA5" wp14:editId="5896749B">
+                <wp:simplePos x="0" y="0"/>
+                <wp:positionH relativeFrom="column">
+                  <wp:posOffset>742261</wp:posOffset>
+                </wp:positionH>
+                <wp:positionV relativeFrom="paragraph">
+                  <wp:posOffset>202573</wp:posOffset>
+                </wp:positionV>
+                <wp:extent cx="2743200" cy="650383"/>
+                <wp:effectExtent l="0" t="38100" r="12700" b="22860"/>
+                <wp:wrapNone/>
+                <wp:docPr id="18" name="Connettore 2 18"/>
+                <wp:cNvGraphicFramePr/>
+                <a:graphic xmlns:a="http://schemas.openxmlformats.org/drawingml/2006/main">
+                  <a:graphicData uri="http://schemas.microsoft.com/office/word/2010/wordprocessingShape">
+                    <wps:wsp>
+                      <wps:cNvCnPr/>
+                      <wps:spPr>
+                        <a:xfrm flipH="1" flipV="1">
+                          <a:off x="0" y="0"/>
+                          <a:ext cx="2743200" cy="650383"/>
+                        </a:xfrm>
+                        <a:prstGeom prst="straightConnector1">
+                          <a:avLst/>
+                        </a:prstGeom>
+                        <a:ln>
+                          <a:solidFill>
+                            <a:srgbClr val="EE32E5"/>
+                          </a:solidFill>
+                          <a:tailEnd type="triangle"/>
+                        </a:ln>
+                      </wps:spPr>
+                      <wps:style>
+                        <a:lnRef idx="1">
+                          <a:schemeClr val="accent1"/>
+                        </a:lnRef>
+                        <a:fillRef idx="0">
+                          <a:schemeClr val="accent1"/>
+                        </a:fillRef>
+                        <a:effectRef idx="0">
+                          <a:schemeClr val="accent1"/>
+                        </a:effectRef>
+                        <a:fontRef idx="minor">
+                          <a:schemeClr val="tx1"/>
+                        </a:fontRef>
+                      </wps:style>
+                      <wps:bodyPr/>
+                    </wps:wsp>
+                  </a:graphicData>
+                </a:graphic>
+                <wp14:sizeRelH relativeFrom="margin">
+                  <wp14:pctWidth>0</wp14:pctWidth>
+                </wp14:sizeRelH>
+                <wp14:sizeRelV relativeFrom="margin">
+                  <wp14:pctHeight>0</wp14:pctHeight>
+                </wp14:sizeRelV>
+              </wp:anchor>
+            </w:drawing>
+          </mc:Choice>
+          <mc:Fallback>
+            <w:pict>
+              <v:shape w14:anchorId="6B0C8682" id="Connettore 2 18" o:spid="_x0000_s1026" type="#_x0000_t32" style="position:absolute;margin-left:58.45pt;margin-top:15.95pt;width:3in;height:51.2pt;flip:x y;z-index:251681792;visibility:visible;mso-wrap-style:square;mso-width-percent:0;mso-height-percent:0;mso-wrap-distance-left:9pt;mso-wrap-distance-top:0;mso-wrap-distance-right:9pt;mso-wrap-distance-bottom:0;mso-position-horizontal:absolute;mso-position-horizontal-relative:text;mso-position-vertical:absolute;mso-position-vertical-relative:text;mso-width-percent:0;mso-height-percent:0;mso-width-relative:margin;mso-height-relative:margin" o:gfxdata="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" strokecolor="#ee32e5" strokeweight=".5pt">
+                <v:stroke endarrow="block" joinstyle="miter"/>
+              </v:shape>
+            </w:pict>
+          </mc:Fallback>
+        </mc:AlternateContent>
+      </w:r>
+      <w:r>
+        <w:rPr>
+          <w:noProof/>
+        </w:rPr>
+        <mc:AlternateContent>
+          <mc:Choice Requires="wps">
+            <w:drawing>
+              <wp:anchor distT="0" distB="0" distL="114300" distR="114300" simplePos="0" relativeHeight="251683840" behindDoc="0" locked="0" layoutInCell="1" allowOverlap="1" wp14:anchorId="1648FCC4" wp14:editId="0B0FFBE9">
                 <wp:simplePos x="0" y="0"/>
                 <wp:positionH relativeFrom="column">
                   <wp:posOffset>716915</wp:posOffset>
@@ -1881,145 +2622,7 @@
           </mc:Choice>
           <mc:Fallback>
             <w:pict>
-              <v:shape w14:anchorId="6C2B258D" id="Connettore 2 20" o:spid="_x0000_s1026" type="#_x0000_t32" style="position:absolute;margin-left:56.45pt;margin-top:13.3pt;width:21.1pt;height:99pt;flip:x y;z-index:251683840;visibility:visible;mso-wrap-style:square;mso-width-percent:0;mso-height-percent:0;mso-wrap-distance-left:9pt;mso-wrap-distance-top:0;mso-wrap-distance-right:9pt;mso-wrap-distance-bottom:0;mso-position-horizontal:absolute;mso-position-horizontal-relative:text;mso-position-vertical:absolute;mso-position-vertical-relative:text;mso-width-percent:0;mso-height-percent:0;mso-width-relative:margin;mso-height-relative:margin" o:gfxdata="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" strokecolor="#ee32e5" strokeweight=".5pt">
-                <v:stroke endarrow="block" joinstyle="miter"/>
-              </v:shape>
-            </w:pict>
-          </mc:Fallback>
-        </mc:AlternateContent>
-      </w:r>
-      <w:r>
-        <w:rPr>
-          <w:noProof/>
-        </w:rPr>
-        <mc:AlternateContent>
-          <mc:Choice Requires="wps">
-            <w:drawing>
-              <wp:anchor distT="0" distB="0" distL="114300" distR="114300" simplePos="0" relativeHeight="251682816" behindDoc="0" locked="0" layoutInCell="1" allowOverlap="1" wp14:anchorId="31A02324" wp14:editId="044B36CC">
-                <wp:simplePos x="0" y="0"/>
-                <wp:positionH relativeFrom="column">
-                  <wp:posOffset>895985</wp:posOffset>
-                </wp:positionH>
-                <wp:positionV relativeFrom="paragraph">
-                  <wp:posOffset>203200</wp:posOffset>
-                </wp:positionV>
-                <wp:extent cx="1084580" cy="928370"/>
-                <wp:effectExtent l="38100" t="38100" r="20320" b="24130"/>
-                <wp:wrapNone/>
-                <wp:docPr id="19" name="Connettore 2 19"/>
-                <wp:cNvGraphicFramePr/>
-                <a:graphic xmlns:a="http://schemas.openxmlformats.org/drawingml/2006/main">
-                  <a:graphicData uri="http://schemas.microsoft.com/office/word/2010/wordprocessingShape">
-                    <wps:wsp>
-                      <wps:cNvCnPr/>
-                      <wps:spPr>
-                        <a:xfrm flipH="1" flipV="1">
-                          <a:off x="0" y="0"/>
-                          <a:ext cx="1084580" cy="928370"/>
-                        </a:xfrm>
-                        <a:prstGeom prst="straightConnector1">
-                          <a:avLst/>
-                        </a:prstGeom>
-                        <a:ln>
-                          <a:solidFill>
-                            <a:srgbClr val="EE32E5"/>
-                          </a:solidFill>
-                          <a:tailEnd type="triangle"/>
-                        </a:ln>
-                      </wps:spPr>
-                      <wps:style>
-                        <a:lnRef idx="1">
-                          <a:schemeClr val="accent1"/>
-                        </a:lnRef>
-                        <a:fillRef idx="0">
-                          <a:schemeClr val="accent1"/>
-                        </a:fillRef>
-                        <a:effectRef idx="0">
-                          <a:schemeClr val="accent1"/>
-                        </a:effectRef>
-                        <a:fontRef idx="minor">
-                          <a:schemeClr val="tx1"/>
-                        </a:fontRef>
-                      </wps:style>
-                      <wps:bodyPr/>
-                    </wps:wsp>
-                  </a:graphicData>
-                </a:graphic>
-              </wp:anchor>
-            </w:drawing>
-          </mc:Choice>
-          <mc:Fallback>
-            <w:pict>
-              <v:shape w14:anchorId="10213481" id="Connettore 2 19" o:spid="_x0000_s1026" type="#_x0000_t32" style="position:absolute;margin-left:70.55pt;margin-top:16pt;width:85.4pt;height:73.1pt;flip:x y;z-index:251682816;visibility:visible;mso-wrap-style:square;mso-wrap-distance-left:9pt;mso-wrap-distance-top:0;mso-wrap-distance-right:9pt;mso-wrap-distance-bottom:0;mso-position-horizontal:absolute;mso-position-horizontal-relative:text;mso-position-vertical:absolute;mso-position-vertical-relative:text" o:gfxdata="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" strokecolor="#ee32e5" strokeweight=".5pt">
-                <v:stroke endarrow="block" joinstyle="miter"/>
-              </v:shape>
-            </w:pict>
-          </mc:Fallback>
-        </mc:AlternateContent>
-      </w:r>
-      <w:r>
-        <w:rPr>
-          <w:noProof/>
-        </w:rPr>
-        <mc:AlternateContent>
-          <mc:Choice Requires="wps">
-            <w:drawing>
-              <wp:anchor distT="0" distB="0" distL="114300" distR="114300" simplePos="0" relativeHeight="251681792" behindDoc="0" locked="0" layoutInCell="1" allowOverlap="1" wp14:anchorId="3556CCA5" wp14:editId="66F5C35C">
-                <wp:simplePos x="0" y="0"/>
-                <wp:positionH relativeFrom="column">
-                  <wp:posOffset>743585</wp:posOffset>
-                </wp:positionH>
-                <wp:positionV relativeFrom="paragraph">
-                  <wp:posOffset>203200</wp:posOffset>
-                </wp:positionV>
-                <wp:extent cx="2014220" cy="638810"/>
-                <wp:effectExtent l="38100" t="38100" r="24130" b="27940"/>
-                <wp:wrapNone/>
-                <wp:docPr id="18" name="Connettore 2 18"/>
-                <wp:cNvGraphicFramePr/>
-                <a:graphic xmlns:a="http://schemas.openxmlformats.org/drawingml/2006/main">
-                  <a:graphicData uri="http://schemas.microsoft.com/office/word/2010/wordprocessingShape">
-                    <wps:wsp>
-                      <wps:cNvCnPr/>
-                      <wps:spPr>
-                        <a:xfrm flipH="1" flipV="1">
-                          <a:off x="0" y="0"/>
-                          <a:ext cx="2014220" cy="638810"/>
-                        </a:xfrm>
-                        <a:prstGeom prst="straightConnector1">
-                          <a:avLst/>
-                        </a:prstGeom>
-                        <a:ln>
-                          <a:solidFill>
-                            <a:srgbClr val="EE32E5"/>
-                          </a:solidFill>
-                          <a:tailEnd type="triangle"/>
-                        </a:ln>
-                      </wps:spPr>
-                      <wps:style>
-                        <a:lnRef idx="1">
-                          <a:schemeClr val="accent1"/>
-                        </a:lnRef>
-                        <a:fillRef idx="0">
-                          <a:schemeClr val="accent1"/>
-                        </a:fillRef>
-                        <a:effectRef idx="0">
-                          <a:schemeClr val="accent1"/>
-                        </a:effectRef>
-                        <a:fontRef idx="minor">
-                          <a:schemeClr val="tx1"/>
-                        </a:fontRef>
-                      </wps:style>
-                      <wps:bodyPr/>
-                    </wps:wsp>
-                  </a:graphicData>
-                </a:graphic>
-              </wp:anchor>
-            </w:drawing>
-          </mc:Choice>
-          <mc:Fallback>
-            <w:pict>
-              <v:shape w14:anchorId="50CE9311" id="Connettore 2 18" o:spid="_x0000_s1026" type="#_x0000_t32" style="position:absolute;margin-left:58.55pt;margin-top:16pt;width:158.6pt;height:50.3pt;flip:x y;z-index:251681792;visibility:visible;mso-wrap-style:square;mso-wrap-distance-left:9pt;mso-wrap-distance-top:0;mso-wrap-distance-right:9pt;mso-wrap-distance-bottom:0;mso-position-horizontal:absolute;mso-position-horizontal-relative:text;mso-position-vertical:absolute;mso-position-vertical-relative:text" o:gfxdata="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" strokecolor="#ee32e5" strokeweight=".5pt">
+              <v:shape w14:anchorId="2513BF49" id="Connettore 2 20" o:spid="_x0000_s1026" type="#_x0000_t32" style="position:absolute;margin-left:56.45pt;margin-top:13.3pt;width:21.1pt;height:99pt;flip:x y;z-index:251683840;visibility:visible;mso-wrap-style:square;mso-width-percent:0;mso-height-percent:0;mso-wrap-distance-left:9pt;mso-wrap-distance-top:0;mso-wrap-distance-right:9pt;mso-wrap-distance-bottom:0;mso-position-horizontal:absolute;mso-position-horizontal-relative:text;mso-position-vertical:absolute;mso-position-vertical-relative:text;mso-width-percent:0;mso-height-percent:0;mso-width-relative:margin;mso-height-relative:margin" o:gfxdata="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" strokecolor="#ee32e5" strokeweight=".5pt">
                 <v:stroke endarrow="block" joinstyle="miter"/>
               </v:shape>
             </w:pict>
@@ -2086,7 +2689,7 @@
               </wp:anchor>
             </w:drawing>
           </mc:Choice>
-          <mc:Fallback>
+          <mc:Fallback xmlns:w16sdtdh="http://schemas.microsoft.com/office/word/2020/wordml/sdtdatahash" xmlns:w16="http://schemas.microsoft.com/office/word/2018/wordml" xmlns:w16cex="http://schemas.microsoft.com/office/word/2018/wordml/cex" xmlns:oel="http://schemas.microsoft.com/office/2019/extlst">
             <w:pict>
               <v:shape w14:anchorId="063D6C04" id="Connettore 2 17" o:spid="_x0000_s1026" type="#_x0000_t32" style="position:absolute;margin-left:64.45pt;margin-top:16.05pt;width:97.45pt;height:28.2pt;flip:x y;z-index:251680768;visibility:visible;mso-wrap-style:square;mso-wrap-distance-left:9pt;mso-wrap-distance-top:0;mso-wrap-distance-right:9pt;mso-wrap-distance-bottom:0;mso-position-horizontal:absolute;mso-position-horizontal-relative:text;mso-position-vertical:absolute;mso-position-vertical-relative:text" o:gfxdata="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" strokecolor="#ee32e5" strokeweight=".5pt">
                 <v:stroke endarrow="block" joinstyle="miter"/>
@@ -2155,7 +2758,7 @@
               </wp:anchor>
             </w:drawing>
           </mc:Choice>
-          <mc:Fallback>
+          <mc:Fallback xmlns:w16sdtdh="http://schemas.microsoft.com/office/word/2020/wordml/sdtdatahash" xmlns:w16="http://schemas.microsoft.com/office/word/2018/wordml" xmlns:w16cex="http://schemas.microsoft.com/office/word/2018/wordml/cex" xmlns:oel="http://schemas.microsoft.com/office/2019/extlst">
             <w:pict>
               <v:shape w14:anchorId="0717FDD1" id="Connettore 2 16" o:spid="_x0000_s1026" type="#_x0000_t32" style="position:absolute;margin-left:70.5pt;margin-top:13.45pt;width:37.35pt;height:9.55pt;flip:x y;z-index:251679744;visibility:visible;mso-wrap-style:square;mso-wrap-distance-left:9pt;mso-wrap-distance-top:0;mso-wrap-distance-right:9pt;mso-wrap-distance-bottom:0;mso-position-horizontal:absolute;mso-position-horizontal-relative:text;mso-position-vertical:absolute;mso-position-vertical-relative:text" o:gfxdata="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" strokecolor="#ee32e5" strokeweight=".5pt">
                 <v:stroke endarrow="block" joinstyle="miter"/>
@@ -2225,7 +2828,13 @@
         <w:spacing w:line="360" w:lineRule="auto"/>
       </w:pPr>
       <w:r>
-        <w:t>INSERIMENTO_PREMIUM (</w:t>
+        <w:t>INSERIMENTO</w:t>
+      </w:r>
+      <w:r>
+        <w:t>_DOMANDA</w:t>
+      </w:r>
+      <w:r>
+        <w:t>_PREMIUM (</w:t>
       </w:r>
       <w:r>
         <w:rPr>
@@ -2251,13 +2860,19 @@
         <w:spacing w:line="360" w:lineRule="auto"/>
       </w:pPr>
       <w:r>
-        <w:t>INSERIMENTO_AZIENDA (</w:t>
-      </w:r>
-      <w:r>
-        <w:rPr>
-          <w:u w:val="single"/>
-        </w:rPr>
-        <w:t>cf</w:t>
+        <w:t>INSERIMENTO_</w:t>
+      </w:r>
+      <w:r>
+        <w:t>DOMANDA_</w:t>
+      </w:r>
+      <w:r>
+        <w:t>AZIENDA (</w:t>
+      </w:r>
+      <w:r>
+        <w:rPr>
+          <w:u w:val="single"/>
+        </w:rPr>
+        <w:t>codiceAzienda</w:t>
       </w:r>
       <w:r>
         <w:t xml:space="preserve">, </w:t>
@@ -2298,7 +2913,16 @@
         <w:t>codiceDomanda</w:t>
       </w:r>
       <w:r>
-        <w:t>, testoRisposta, tipo)</w:t>
+        <w:t>, testoRisposta, tipo</w:t>
+      </w:r>
+      <w:r>
+        <w:t xml:space="preserve">, </w:t>
+      </w:r>
+      <w:r>
+        <w:t>emailUtente</w:t>
+      </w:r>
+      <w:r>
+        <w:t>)</w:t>
       </w:r>
     </w:p>
     <w:p>
@@ -2365,7 +2989,7 @@
               </wp:anchor>
             </w:drawing>
           </mc:Choice>
-          <mc:Fallback>
+          <mc:Fallback xmlns:w16sdtdh="http://schemas.microsoft.com/office/word/2020/wordml/sdtdatahash" xmlns:w16="http://schemas.microsoft.com/office/word/2018/wordml" xmlns:w16cex="http://schemas.microsoft.com/office/word/2018/wordml/cex" xmlns:oel="http://schemas.microsoft.com/office/2019/extlst">
             <w:pict>
               <v:shape w14:anchorId="1B994071" id="Connettore 2 21" o:spid="_x0000_s1026" type="#_x0000_t32" style="position:absolute;margin-left:64.35pt;margin-top:16.9pt;width:99.5pt;height:6.2pt;flip:x y;z-index:251684864;visibility:visible;mso-wrap-style:square;mso-wrap-distance-left:9pt;mso-wrap-distance-top:0;mso-wrap-distance-right:9pt;mso-wrap-distance-bottom:0;mso-position-horizontal:absolute;mso-position-horizontal-relative:text;mso-position-vertical:absolute;mso-position-vertical-relative:text" o:gfxdata="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" strokecolor="red" strokeweight=".5pt">
                 <v:stroke endarrow="block" joinstyle="miter"/>
@@ -2392,7 +3016,10 @@
         <w:spacing w:line="360" w:lineRule="auto"/>
       </w:pPr>
       <w:r>
-        <w:t>ASSEGNAZIONE (</w:t>
+        <w:t>PREMI_VINTI</w:t>
+      </w:r>
+      <w:r>
+        <w:t xml:space="preserve"> (</w:t>
       </w:r>
       <w:r>
         <w:rPr>
@@ -2441,16 +3068,16 @@
         <mc:AlternateContent>
           <mc:Choice Requires="wps">
             <w:drawing>
-              <wp:anchor distT="0" distB="0" distL="114300" distR="114300" simplePos="0" relativeHeight="251676672" behindDoc="0" locked="0" layoutInCell="1" allowOverlap="1" wp14:anchorId="6F2CF14B" wp14:editId="0DEFDA68">
+              <wp:anchor distT="0" distB="0" distL="114300" distR="114300" simplePos="0" relativeHeight="251676672" behindDoc="0" locked="0" layoutInCell="1" allowOverlap="1" wp14:anchorId="6F2CF14B" wp14:editId="433CCB2D">
                 <wp:simplePos x="0" y="0"/>
                 <wp:positionH relativeFrom="column">
-                  <wp:posOffset>1429620</wp:posOffset>
+                  <wp:posOffset>1672419</wp:posOffset>
                 </wp:positionH>
                 <wp:positionV relativeFrom="paragraph">
-                  <wp:posOffset>203865</wp:posOffset>
+                  <wp:posOffset>185775</wp:posOffset>
                 </wp:positionV>
-                <wp:extent cx="365937" cy="132020"/>
-                <wp:effectExtent l="38100" t="38100" r="15240" b="20955"/>
+                <wp:extent cx="73954" cy="141249"/>
+                <wp:effectExtent l="25400" t="0" r="15240" b="36830"/>
                 <wp:wrapNone/>
                 <wp:docPr id="14" name="Connettore 2 14"/>
                 <wp:cNvGraphicFramePr/>
@@ -2459,9 +3086,9 @@
                     <wps:wsp>
                       <wps:cNvCnPr/>
                       <wps:spPr>
-                        <a:xfrm flipH="1" flipV="1">
+                        <a:xfrm flipH="1">
                           <a:off x="0" y="0"/>
-                          <a:ext cx="365937" cy="132020"/>
+                          <a:ext cx="73954" cy="141249"/>
                         </a:xfrm>
                         <a:prstGeom prst="straightConnector1">
                           <a:avLst/>
@@ -2499,7 +3126,7 @@
           </mc:Choice>
           <mc:Fallback>
             <w:pict>
-              <v:shape w14:anchorId="3BD590A5" id="Connettore 2 14" o:spid="_x0000_s1026" type="#_x0000_t32" style="position:absolute;margin-left:112.55pt;margin-top:16.05pt;width:28.8pt;height:10.4pt;flip:x y;z-index:251676672;visibility:visible;mso-wrap-style:square;mso-width-percent:0;mso-height-percent:0;mso-wrap-distance-left:9pt;mso-wrap-distance-top:0;mso-wrap-distance-right:9pt;mso-wrap-distance-bottom:0;mso-position-horizontal:absolute;mso-position-horizontal-relative:text;mso-position-vertical:absolute;mso-position-vertical-relative:text;mso-width-percent:0;mso-height-percent:0;mso-width-relative:margin;mso-height-relative:margin" o:gfxdata="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" strokecolor="#4472c4 [3204]" strokeweight=".5pt">
+              <v:shape w14:anchorId="3CA79E07" id="Connettore 2 14" o:spid="_x0000_s1026" type="#_x0000_t32" style="position:absolute;margin-left:131.7pt;margin-top:14.65pt;width:5.8pt;height:11.1pt;flip:x;z-index:251676672;visibility:visible;mso-wrap-style:square;mso-width-percent:0;mso-height-percent:0;mso-wrap-distance-left:9pt;mso-wrap-distance-top:0;mso-wrap-distance-right:9pt;mso-wrap-distance-bottom:0;mso-position-horizontal:absolute;mso-position-horizontal-relative:text;mso-position-vertical:absolute;mso-position-vertical-relative:text;mso-width-percent:0;mso-height-percent:0;mso-width-relative:margin;mso-height-relative:margin" o:gfxdata="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" strokecolor="#4472c4 [3204]" strokeweight=".5pt">
                 <v:stroke endarrow="block" joinstyle="miter"/>
               </v:shape>
             </w:pict>
@@ -2507,47 +3134,252 @@
         </mc:AlternateContent>
       </w:r>
       <w:r>
+        <w:t>ASSOCIAZIONE_LISTA (</w:t>
+      </w:r>
+      <w:r>
+        <w:rPr>
+          <w:u w:val="single"/>
+        </w:rPr>
+        <w:t>NumeroLista</w:t>
+      </w:r>
+      <w:r>
+        <w:t xml:space="preserve">, </w:t>
+      </w:r>
+      <w:r>
+        <w:t>codiceSondaggio</w:t>
+      </w:r>
+      <w:r>
+        <w:t>)</w:t>
+      </w:r>
+    </w:p>
+    <w:p>
+      <w:pPr>
+        <w:spacing w:line="360" w:lineRule="auto"/>
+      </w:pPr>
+      <w:r>
         <w:t>LISTA_UTENTI (</w:t>
       </w:r>
       <w:r>
         <w:rPr>
           <w:u w:val="single"/>
         </w:rPr>
-        <w:t>NumeroLista</w:t>
-      </w:r>
-      <w:r>
-        <w:t xml:space="preserve">, </w:t>
-      </w:r>
-      <w:r>
+        <w:t>email,</w:t>
+      </w:r>
+      <w:r>
+        <w:rPr>
+          <w:u w:val="single"/>
+        </w:rPr>
+        <w:t xml:space="preserve"> </w:t>
+      </w:r>
+      <w:r>
+        <w:rPr>
+          <w:u w:val="single"/>
+        </w:rPr>
+        <w:t>numeroL</w:t>
+      </w:r>
+      <w:r>
+        <w:rPr>
+          <w:u w:val="single"/>
+        </w:rPr>
+        <w:t>ista</w:t>
+      </w:r>
+      <w:r>
+        <w:t>)</w:t>
+      </w:r>
+    </w:p>
+    <w:p>
+      <w:pPr>
+        <w:spacing w:line="360" w:lineRule="auto"/>
+      </w:pPr>
+      <w:r>
+        <w:t>CREAZIONE_SONDAGGIO_PREMIUM</w:t>
+      </w:r>
+      <w:r>
+        <w:t xml:space="preserve"> </w:t>
+      </w:r>
+      <w:r>
+        <w:t xml:space="preserve">(emailUtente, </w:t>
+      </w:r>
+      <w:r>
+        <w:rPr>
+          <w:u w:val="single"/>
+        </w:rPr>
+        <w:t>codiceNuovoSondaggio</w:t>
+      </w:r>
+      <w:r>
+        <w:t>)</w:t>
+      </w:r>
+    </w:p>
+    <w:p>
+      <w:pPr>
+        <w:spacing w:line="360" w:lineRule="auto"/>
+      </w:pPr>
+      <w:r>
+        <w:t>CREAZIONE_SONDAGGIO_AZIENDA</w:t>
+      </w:r>
+      <w:r>
+        <w:t xml:space="preserve"> </w:t>
+      </w:r>
+      <w:r>
+        <w:t xml:space="preserve">(codiceAzienda, </w:t>
+      </w:r>
+      <w:r>
+        <w:rPr>
+          <w:u w:val="single"/>
+        </w:rPr>
+        <w:t>codiceNuovoSondaggio</w:t>
+      </w:r>
+      <w:r>
+        <w:t>)</w:t>
+      </w:r>
+    </w:p>
+    <w:p>
+      <w:pPr>
+        <w:spacing w:line="360" w:lineRule="auto"/>
+      </w:pPr>
+      <w:r>
+        <w:t xml:space="preserve">PROPRIETA ( </w:t>
+      </w:r>
+      <w:r>
+        <w:rPr>
+          <w:u w:val="single"/>
+        </w:rPr>
         <w:t>codiceSondaggio</w:t>
       </w:r>
       <w:r>
-        <w:t>)</w:t>
-      </w:r>
-    </w:p>
-    <w:p>
-      <w:pPr>
-        <w:spacing w:line="360" w:lineRule="auto"/>
-      </w:pPr>
-      <w:r>
-        <w:t>PARTECIPAZIONE (</w:t>
-      </w:r>
-      <w:proofErr w:type="gramStart"/>
-      <w:r>
-        <w:rPr>
-          <w:u w:val="single"/>
-        </w:rPr>
-        <w:t>email,numerolista</w:t>
-      </w:r>
-      <w:proofErr w:type="gramEnd"/>
-      <w:r>
-        <w:t>)</w:t>
-      </w:r>
-    </w:p>
-    <w:p/>
+        <w:t>, nomeDominio)</w:t>
+      </w:r>
+    </w:p>
+    <w:p>
+      <w:pPr>
+        <w:spacing w:line="360" w:lineRule="auto"/>
+      </w:pPr>
+    </w:p>
+    <w:p>
+      <w:r>
+        <w:br w:type="page"/>
+      </w:r>
+    </w:p>
+    <w:tbl>
+      <w:tblPr>
+        <w:tblStyle w:val="Grigliatabella"/>
+        <w:tblpPr w:leftFromText="141" w:rightFromText="141" w:tblpY="550"/>
+        <w:tblW w:w="0" w:type="auto"/>
+        <w:tblLook w:val="04A0" w:firstRow="1" w:lastRow="0" w:firstColumn="1" w:lastColumn="0" w:noHBand="0" w:noVBand="1"/>
+      </w:tblPr>
+      <w:tblGrid>
+        <w:gridCol w:w="4963"/>
+        <w:gridCol w:w="4659"/>
+      </w:tblGrid>
+      <w:tr>
+        <w:tc>
+          <w:tcPr>
+            <w:tcW w:w="4963" w:type="dxa"/>
+          </w:tcPr>
+          <w:p>
+            <w:pPr>
+              <w:spacing w:line="360" w:lineRule="auto"/>
+            </w:pPr>
+            <w:r>
+              <w:lastRenderedPageBreak/>
+              <w:t>INTERESSAMENTO</w:t>
+            </w:r>
+          </w:p>
+        </w:tc>
+        <w:tc>
+          <w:tcPr>
+            <w:tcW w:w="4659" w:type="dxa"/>
+          </w:tcPr>
+          <w:p>
+            <w:pPr>
+              <w:spacing w:line="360" w:lineRule="auto"/>
+            </w:pPr>
+            <w:r>
+              <w:t>INTERESSI</w:t>
+            </w:r>
+          </w:p>
+        </w:tc>
+      </w:tr>
+      <w:tr>
+        <w:tc>
+          <w:tcPr>
+            <w:tcW w:w="4963" w:type="dxa"/>
+          </w:tcPr>
+          <w:p>
+            <w:pPr>
+              <w:spacing w:line="360" w:lineRule="auto"/>
+            </w:pPr>
+            <w:r>
+              <w:t>OPZIONE.NumProgressivo</w:t>
+            </w:r>
+          </w:p>
+        </w:tc>
+        <w:tc>
+          <w:tcPr>
+            <w:tcW w:w="4659" w:type="dxa"/>
+          </w:tcPr>
+          <w:p>
+            <w:pPr>
+              <w:spacing w:line="360" w:lineRule="auto"/>
+            </w:pPr>
+            <w:r>
+              <w:t>OPZIONE.idOpzione</w:t>
+            </w:r>
+          </w:p>
+        </w:tc>
+      </w:tr>
+      <w:tr>
+        <w:tc>
+          <w:tcPr>
+            <w:tcW w:w="4963" w:type="dxa"/>
+          </w:tcPr>
+          <w:p>
+            <w:pPr>
+              <w:spacing w:line="360" w:lineRule="auto"/>
+            </w:pPr>
+            <w:r>
+              <w:t>APPARTENENZA</w:t>
+            </w:r>
+          </w:p>
+        </w:tc>
+        <w:tc>
+          <w:tcPr>
+            <w:tcW w:w="4659" w:type="dxa"/>
+          </w:tcPr>
+          <w:p>
+            <w:pPr>
+              <w:spacing w:line="360" w:lineRule="auto"/>
+            </w:pPr>
+            <w:r>
+              <w:t>PROPRIETA</w:t>
+            </w:r>
+          </w:p>
+        </w:tc>
+      </w:tr>
+    </w:tbl>
+    <w:p>
+      <w:pPr>
+        <w:spacing w:line="360" w:lineRule="auto"/>
+        <w:rPr>
+          <w:b/>
+          <w:i/>
+          <w:sz w:val="28"/>
+        </w:rPr>
+      </w:pPr>
+      <w:r>
+        <w:rPr>
+          <w:b/>
+          <w:i/>
+          <w:sz w:val="28"/>
+        </w:rPr>
+        <w:t>Glossario:</w:t>
+      </w:r>
+      <w:bookmarkStart w:id="0" w:name="_GoBack"/>
+      <w:bookmarkEnd w:id="0"/>
+    </w:p>
     <w:sectPr>
-      <w:pgSz w:w="16840" w:h="11900" w:orient="landscape"/>
-      <w:pgMar w:top="1134" w:right="1134" w:bottom="1134" w:left="1417" w:header="708" w:footer="708" w:gutter="0"/>
+      <w:pgSz w:w="11900" w:h="16840"/>
+      <w:pgMar w:top="1417" w:right="1134" w:bottom="1134" w:left="1134" w:header="708" w:footer="708" w:gutter="0"/>
       <w:cols w:space="708"/>
       <w:docGrid w:linePitch="360"/>
     </w:sectPr>
@@ -2556,7 +3388,7 @@
 </file>
 
 <file path=word/endnotes.xml><?xml version="1.0" encoding="utf-8"?>
-<w:endnotes xmlns:wpc="http://schemas.microsoft.com/office/word/2010/wordprocessingCanvas" xmlns:cx="http://schemas.microsoft.com/office/drawing/2014/chartex" xmlns:cx1="http://schemas.microsoft.com/office/drawing/2015/9/8/chartex" xmlns:cx2="http://schemas.microsoft.com/office/drawing/2015/10/21/chartex" xmlns:cx3="http://schemas.microsoft.com/office/drawing/2016/5/9/chartex" xmlns:cx4="http://schemas.microsoft.com/office/drawing/2016/5/10/chartex" xmlns:cx5="http://schemas.microsoft.com/office/drawing/2016/5/11/chartex" xmlns:cx6="http://schemas.microsoft.com/office/drawing/2016/5/12/chartex" xmlns:cx7="http://schemas.microsoft.com/office/drawing/2016/5/13/chartex" xmlns:cx8="http://schemas.microsoft.com/office/drawing/2016/5/14/chartex" xmlns:mc="http://schemas.openxmlformats.org/markup-compatibility/2006" xmlns:aink="http://schemas.microsoft.com/office/drawing/2016/ink" xmlns:am3d="http://schemas.microsoft.com/office/drawing/2017/model3d" xmlns:o="urn:schemas-microsoft-com:office:office" xmlns:oel="http://schemas.microsoft.com/office/2019/extlst" xmlns:r="http://schemas.openxmlformats.org/officeDocument/2006/relationships" xmlns:m="http://schemas.openxmlformats.org/officeDocument/2006/math" xmlns:v="urn:schemas-microsoft-com:vml" xmlns:wp14="http://schemas.microsoft.com/office/word/2010/wordprocessingDrawing" xmlns:wp="http://schemas.openxmlformats.org/drawingml/2006/wordprocessingDrawing" xmlns:w10="urn:schemas-microsoft-com:office:word" xmlns:w="http://schemas.openxmlformats.org/wordprocessingml/2006/main" xmlns:w14="http://schemas.microsoft.com/office/word/2010/wordml" xmlns:w15="http://schemas.microsoft.com/office/word/2012/wordml" xmlns:w16cex="http://schemas.microsoft.com/office/word/2018/wordml/cex" xmlns:w16cid="http://schemas.microsoft.com/office/word/2016/wordml/cid" xmlns:w16="http://schemas.microsoft.com/office/word/2018/wordml" xmlns:w16sdtdh="http://schemas.microsoft.com/office/word/2020/wordml/sdtdatahash" xmlns:w16se="http://schemas.microsoft.com/office/word/2015/wordml/symex" xmlns:wpg="http://schemas.microsoft.com/office/word/2010/wordprocessingGroup" xmlns:wpi="http://schemas.microsoft.com/office/word/2010/wordprocessingInk" xmlns:wne="http://schemas.microsoft.com/office/word/2006/wordml" xmlns:wps="http://schemas.microsoft.com/office/word/2010/wordprocessingShape" mc:Ignorable="w14 w15 w16se w16cid w16 w16cex w16sdtdh wp14">
+<w:endnotes xmlns:wpc="http://schemas.microsoft.com/office/word/2010/wordprocessingCanvas" xmlns:cx="http://schemas.microsoft.com/office/drawing/2014/chartex" xmlns:cx1="http://schemas.microsoft.com/office/drawing/2015/9/8/chartex" xmlns:cx2="http://schemas.microsoft.com/office/drawing/2015/10/21/chartex" xmlns:cx3="http://schemas.microsoft.com/office/drawing/2016/5/9/chartex" xmlns:cx4="http://schemas.microsoft.com/office/drawing/2016/5/10/chartex" xmlns:cx5="http://schemas.microsoft.com/office/drawing/2016/5/11/chartex" xmlns:cx6="http://schemas.microsoft.com/office/drawing/2016/5/12/chartex" xmlns:cx7="http://schemas.microsoft.com/office/drawing/2016/5/13/chartex" xmlns:cx8="http://schemas.microsoft.com/office/drawing/2016/5/14/chartex" xmlns:mc="http://schemas.openxmlformats.org/markup-compatibility/2006" xmlns:aink="http://schemas.microsoft.com/office/drawing/2016/ink" xmlns:am3d="http://schemas.microsoft.com/office/drawing/2017/model3d" xmlns:o="urn:schemas-microsoft-com:office:office" xmlns:r="http://schemas.openxmlformats.org/officeDocument/2006/relationships" xmlns:m="http://schemas.openxmlformats.org/officeDocument/2006/math" xmlns:v="urn:schemas-microsoft-com:vml" xmlns:wp14="http://schemas.microsoft.com/office/word/2010/wordprocessingDrawing" xmlns:wp="http://schemas.openxmlformats.org/drawingml/2006/wordprocessingDrawing" xmlns:w10="urn:schemas-microsoft-com:office:word" xmlns:w="http://schemas.openxmlformats.org/wordprocessingml/2006/main" xmlns:w14="http://schemas.microsoft.com/office/word/2010/wordml" xmlns:w15="http://schemas.microsoft.com/office/word/2012/wordml" xmlns:w16cid="http://schemas.microsoft.com/office/word/2016/wordml/cid" xmlns:w16se="http://schemas.microsoft.com/office/word/2015/wordml/symex" xmlns:wpg="http://schemas.microsoft.com/office/word/2010/wordprocessingGroup" xmlns:wpi="http://schemas.microsoft.com/office/word/2010/wordprocessingInk" xmlns:wne="http://schemas.microsoft.com/office/word/2006/wordml" xmlns:wps="http://schemas.microsoft.com/office/word/2010/wordprocessingShape" mc:Ignorable="w14 w15 w16se w16cid wp14">
   <w:endnote w:type="separator" w:id="-1">
     <w:p>
       <w:r>
@@ -2575,7 +3407,7 @@
 </file>
 
 <file path=word/footnotes.xml><?xml version="1.0" encoding="utf-8"?>
-<w:footnotes xmlns:wpc="http://schemas.microsoft.com/office/word/2010/wordprocessingCanvas" xmlns:cx="http://schemas.microsoft.com/office/drawing/2014/chartex" xmlns:cx1="http://schemas.microsoft.com/office/drawing/2015/9/8/chartex" xmlns:cx2="http://schemas.microsoft.com/office/drawing/2015/10/21/chartex" xmlns:cx3="http://schemas.microsoft.com/office/drawing/2016/5/9/chartex" xmlns:cx4="http://schemas.microsoft.com/office/drawing/2016/5/10/chartex" xmlns:cx5="http://schemas.microsoft.com/office/drawing/2016/5/11/chartex" xmlns:cx6="http://schemas.microsoft.com/office/drawing/2016/5/12/chartex" xmlns:cx7="http://schemas.microsoft.com/office/drawing/2016/5/13/chartex" xmlns:cx8="http://schemas.microsoft.com/office/drawing/2016/5/14/chartex" xmlns:mc="http://schemas.openxmlformats.org/markup-compatibility/2006" xmlns:aink="http://schemas.microsoft.com/office/drawing/2016/ink" xmlns:am3d="http://schemas.microsoft.com/office/drawing/2017/model3d" xmlns:o="urn:schemas-microsoft-com:office:office" xmlns:oel="http://schemas.microsoft.com/office/2019/extlst" xmlns:r="http://schemas.openxmlformats.org/officeDocument/2006/relationships" xmlns:m="http://schemas.openxmlformats.org/officeDocument/2006/math" xmlns:v="urn:schemas-microsoft-com:vml" xmlns:wp14="http://schemas.microsoft.com/office/word/2010/wordprocessingDrawing" xmlns:wp="http://schemas.openxmlformats.org/drawingml/2006/wordprocessingDrawing" xmlns:w10="urn:schemas-microsoft-com:office:word" xmlns:w="http://schemas.openxmlformats.org/wordprocessingml/2006/main" xmlns:w14="http://schemas.microsoft.com/office/word/2010/wordml" xmlns:w15="http://schemas.microsoft.com/office/word/2012/wordml" xmlns:w16cex="http://schemas.microsoft.com/office/word/2018/wordml/cex" xmlns:w16cid="http://schemas.microsoft.com/office/word/2016/wordml/cid" xmlns:w16="http://schemas.microsoft.com/office/word/2018/wordml" xmlns:w16sdtdh="http://schemas.microsoft.com/office/word/2020/wordml/sdtdatahash" xmlns:w16se="http://schemas.microsoft.com/office/word/2015/wordml/symex" xmlns:wpg="http://schemas.microsoft.com/office/word/2010/wordprocessingGroup" xmlns:wpi="http://schemas.microsoft.com/office/word/2010/wordprocessingInk" xmlns:wne="http://schemas.microsoft.com/office/word/2006/wordml" xmlns:wps="http://schemas.microsoft.com/office/word/2010/wordprocessingShape" mc:Ignorable="w14 w15 w16se w16cid w16 w16cex w16sdtdh wp14">
+<w:footnotes xmlns:wpc="http://schemas.microsoft.com/office/word/2010/wordprocessingCanvas" xmlns:cx="http://schemas.microsoft.com/office/drawing/2014/chartex" xmlns:cx1="http://schemas.microsoft.com/office/drawing/2015/9/8/chartex" xmlns:cx2="http://schemas.microsoft.com/office/drawing/2015/10/21/chartex" xmlns:cx3="http://schemas.microsoft.com/office/drawing/2016/5/9/chartex" xmlns:cx4="http://schemas.microsoft.com/office/drawing/2016/5/10/chartex" xmlns:cx5="http://schemas.microsoft.com/office/drawing/2016/5/11/chartex" xmlns:cx6="http://schemas.microsoft.com/office/drawing/2016/5/12/chartex" xmlns:cx7="http://schemas.microsoft.com/office/drawing/2016/5/13/chartex" xmlns:cx8="http://schemas.microsoft.com/office/drawing/2016/5/14/chartex" xmlns:mc="http://schemas.openxmlformats.org/markup-compatibility/2006" xmlns:aink="http://schemas.microsoft.com/office/drawing/2016/ink" xmlns:am3d="http://schemas.microsoft.com/office/drawing/2017/model3d" xmlns:o="urn:schemas-microsoft-com:office:office" xmlns:r="http://schemas.openxmlformats.org/officeDocument/2006/relationships" xmlns:m="http://schemas.openxmlformats.org/officeDocument/2006/math" xmlns:v="urn:schemas-microsoft-com:vml" xmlns:wp14="http://schemas.microsoft.com/office/word/2010/wordprocessingDrawing" xmlns:wp="http://schemas.openxmlformats.org/drawingml/2006/wordprocessingDrawing" xmlns:w10="urn:schemas-microsoft-com:office:word" xmlns:w="http://schemas.openxmlformats.org/wordprocessingml/2006/main" xmlns:w14="http://schemas.microsoft.com/office/word/2010/wordml" xmlns:w15="http://schemas.microsoft.com/office/word/2012/wordml" xmlns:w16cid="http://schemas.microsoft.com/office/word/2016/wordml/cid" xmlns:w16se="http://schemas.microsoft.com/office/word/2015/wordml/symex" xmlns:wpg="http://schemas.microsoft.com/office/word/2010/wordprocessingGroup" xmlns:wpi="http://schemas.microsoft.com/office/word/2010/wordprocessingInk" xmlns:wne="http://schemas.microsoft.com/office/word/2006/wordml" xmlns:wps="http://schemas.microsoft.com/office/word/2010/wordprocessingShape" mc:Ignorable="w14 w15 w16se w16cid wp14">
   <w:footnote w:type="separator" w:id="-1">
     <w:p>
       <w:r>
@@ -2594,7 +3426,7 @@
 </file>
 
 <file path=word/styles.xml><?xml version="1.0" encoding="utf-8"?>
-<w:styles xmlns:mc="http://schemas.openxmlformats.org/markup-compatibility/2006" xmlns:r="http://schemas.openxmlformats.org/officeDocument/2006/relationships" xmlns:w="http://schemas.openxmlformats.org/wordprocessingml/2006/main" xmlns:w14="http://schemas.microsoft.com/office/word/2010/wordml" xmlns:w15="http://schemas.microsoft.com/office/word/2012/wordml" xmlns:w16cex="http://schemas.microsoft.com/office/word/2018/wordml/cex" xmlns:w16cid="http://schemas.microsoft.com/office/word/2016/wordml/cid" xmlns:w16="http://schemas.microsoft.com/office/word/2018/wordml" xmlns:w16sdtdh="http://schemas.microsoft.com/office/word/2020/wordml/sdtdatahash" xmlns:w16se="http://schemas.microsoft.com/office/word/2015/wordml/symex" mc:Ignorable="w14 w15 w16se w16cid w16 w16cex w16sdtdh">
+<w:styles xmlns:mc="http://schemas.openxmlformats.org/markup-compatibility/2006" xmlns:r="http://schemas.openxmlformats.org/officeDocument/2006/relationships" xmlns:w="http://schemas.openxmlformats.org/wordprocessingml/2006/main" xmlns:w14="http://schemas.microsoft.com/office/word/2010/wordml" xmlns:w15="http://schemas.microsoft.com/office/word/2012/wordml" xmlns:w16cid="http://schemas.microsoft.com/office/word/2016/wordml/cid" xmlns:w16se="http://schemas.microsoft.com/office/word/2015/wordml/symex" mc:Ignorable="w14 w15 w16se w16cid">
   <w:docDefaults>
     <w:rPrDefault>
       <w:rPr>
@@ -2606,7 +3438,7 @@
     </w:rPrDefault>
     <w:pPrDefault/>
   </w:docDefaults>
-  <w:latentStyles w:defLockedState="0" w:defUIPriority="99" w:defSemiHidden="0" w:defUnhideWhenUsed="0" w:defQFormat="0" w:count="376">
+  <w:latentStyles w:defLockedState="0" w:defUIPriority="99" w:defSemiHidden="0" w:defUnhideWhenUsed="0" w:defQFormat="0" w:count="375">
     <w:lsdException w:name="Normal" w:uiPriority="0" w:qFormat="1"/>
     <w:lsdException w:name="heading 1" w:uiPriority="9" w:qFormat="1"/>
     <w:lsdException w:name="heading 2" w:semiHidden="1" w:uiPriority="9" w:unhideWhenUsed="1" w:qFormat="1"/>
@@ -2980,7 +3812,6 @@
     <w:lsdException w:name="List Table 7 Colorful Accent 6" w:uiPriority="52"/>
     <w:lsdException w:name="Mention" w:semiHidden="1" w:unhideWhenUsed="1"/>
     <w:lsdException w:name="Smart Hyperlink" w:semiHidden="1" w:unhideWhenUsed="1"/>
-    <w:lsdException w:name="Smart Link" w:semiHidden="1" w:unhideWhenUsed="1"/>
   </w:latentStyles>
   <w:style w:type="paragraph" w:default="1" w:styleId="Normale">
     <w:name w:val="Normal"/>
@@ -3054,6 +3885,22 @@
     <w:link w:val="Pidipagina"/>
     <w:uiPriority w:val="99"/>
     <w:rsid w:val="002E6FB7"/>
+  </w:style>
+  <w:style w:type="table" w:styleId="Grigliatabella">
+    <w:name w:val="Table Grid"/>
+    <w:basedOn w:val="Tabellanormale"/>
+    <w:uiPriority w:val="39"/>
+    <w:rsid w:val="0062556D"/>
+    <w:tblPr>
+      <w:tblBorders>
+        <w:top w:val="single" w:sz="4" w:space="0" w:color="auto"/>
+        <w:left w:val="single" w:sz="4" w:space="0" w:color="auto"/>
+        <w:bottom w:val="single" w:sz="4" w:space="0" w:color="auto"/>
+        <w:right w:val="single" w:sz="4" w:space="0" w:color="auto"/>
+        <w:insideH w:val="single" w:sz="4" w:space="0" w:color="auto"/>
+        <w:insideV w:val="single" w:sz="4" w:space="0" w:color="auto"/>
+      </w:tblBorders>
+    </w:tblPr>
   </w:style>
 </w:styles>
 </file>

</xml_diff>